<commit_message>
some improvements in code + word
</commit_message>
<xml_diff>
--- a/eis_p1_cryptochallenge.docx
+++ b/eis_p1_cryptochallenge.docx
@@ -1,6 +1,6 @@
 
 <file path=word/document.xml><?xml version="1.0" encoding="utf-8"?>
-<w:document xmlns:wpc="http://schemas.microsoft.com/office/word/2010/wordprocessingCanvas" xmlns:cx="http://schemas.microsoft.com/office/drawing/2014/chartex" xmlns:cx1="http://schemas.microsoft.com/office/drawing/2015/9/8/chartex" xmlns:cx2="http://schemas.microsoft.com/office/drawing/2015/10/21/chartex" xmlns:mc="http://schemas.openxmlformats.org/markup-compatibility/2006" xmlns:o="urn:schemas-microsoft-com:office:office" xmlns:r="http://schemas.openxmlformats.org/officeDocument/2006/relationships" xmlns:m="http://schemas.openxmlformats.org/officeDocument/2006/math" xmlns:v="urn:schemas-microsoft-com:vml" xmlns:wp14="http://schemas.microsoft.com/office/word/2010/wordprocessingDrawing" xmlns:wp="http://schemas.openxmlformats.org/drawingml/2006/wordprocessingDrawing" xmlns:w10="urn:schemas-microsoft-com:office:word" xmlns:w="http://schemas.openxmlformats.org/wordprocessingml/2006/main" xmlns:w14="http://schemas.microsoft.com/office/word/2010/wordml" xmlns:w15="http://schemas.microsoft.com/office/word/2012/wordml" xmlns:w16se="http://schemas.microsoft.com/office/word/2015/wordml/symex" xmlns:wpg="http://schemas.microsoft.com/office/word/2010/wordprocessingGroup" xmlns:wpi="http://schemas.microsoft.com/office/word/2010/wordprocessingInk" xmlns:wne="http://schemas.microsoft.com/office/word/2006/wordml" xmlns:wps="http://schemas.microsoft.com/office/word/2010/wordprocessingShape" mc:Ignorable="w14 w15 w16se wp14">
+<w:document xmlns:wpc="http://schemas.microsoft.com/office/word/2010/wordprocessingCanvas" xmlns:mo="http://schemas.microsoft.com/office/mac/office/2008/main" xmlns:mc="http://schemas.openxmlformats.org/markup-compatibility/2006" xmlns:mv="urn:schemas-microsoft-com:mac:vml" xmlns:o="urn:schemas-microsoft-com:office:office" xmlns:r="http://schemas.openxmlformats.org/officeDocument/2006/relationships" xmlns:m="http://schemas.openxmlformats.org/officeDocument/2006/math" xmlns:v="urn:schemas-microsoft-com:vml" xmlns:wp14="http://schemas.microsoft.com/office/word/2010/wordprocessingDrawing" xmlns:wp="http://schemas.openxmlformats.org/drawingml/2006/wordprocessingDrawing" xmlns:w10="urn:schemas-microsoft-com:office:word" xmlns:w="http://schemas.openxmlformats.org/wordprocessingml/2006/main" xmlns:w14="http://schemas.microsoft.com/office/word/2010/wordml" xmlns:w15="http://schemas.microsoft.com/office/word/2012/wordml" xmlns:wpg="http://schemas.microsoft.com/office/word/2010/wordprocessingGroup" xmlns:wpi="http://schemas.microsoft.com/office/word/2010/wordprocessingInk" xmlns:wne="http://schemas.microsoft.com/office/word/2006/wordml" xmlns:wps="http://schemas.microsoft.com/office/word/2010/wordprocessingShape" mc:Ignorable="w14 w15 wp14">
   <w:body>
     <w:p>
       <w:pPr>
@@ -10,6 +10,7 @@
           <w:rFonts w:ascii="Arial" w:hAnsi="Arial" w:cs="Arial"/>
           <w:b/>
           <w:sz w:val="28"/>
+          <w:lang w:val="en-GB"/>
         </w:rPr>
       </w:pPr>
       <w:r>
@@ -17,6 +18,7 @@
           <w:rFonts w:ascii="Arial" w:hAnsi="Arial" w:cs="Arial"/>
           <w:b/>
           <w:sz w:val="28"/>
+          <w:lang w:val="en-GB"/>
         </w:rPr>
         <w:t>IIS</w:t>
       </w:r>
@@ -25,6 +27,7 @@
           <w:rFonts w:ascii="Arial" w:hAnsi="Arial" w:cs="Arial"/>
           <w:b/>
           <w:sz w:val="28"/>
+          <w:lang w:val="en-GB"/>
         </w:rPr>
         <w:t xml:space="preserve"> P1a – </w:t>
       </w:r>
@@ -34,6 +37,7 @@
           <w:rFonts w:ascii="Arial" w:hAnsi="Arial" w:cs="Arial"/>
           <w:b/>
           <w:sz w:val="28"/>
+          <w:lang w:val="en-GB"/>
         </w:rPr>
         <w:t>Cryptochallenge</w:t>
       </w:r>
@@ -47,6 +51,7 @@
           <w:rFonts w:ascii="Arial" w:hAnsi="Arial" w:cs="Arial"/>
           <w:b/>
           <w:sz w:val="28"/>
+          <w:lang w:val="en-GB"/>
         </w:rPr>
       </w:pPr>
       <w:r>
@@ -54,6 +59,7 @@
           <w:rFonts w:ascii="Arial" w:hAnsi="Arial" w:cs="Arial"/>
           <w:b/>
           <w:sz w:val="28"/>
+          <w:lang w:val="en-GB"/>
         </w:rPr>
         <w:t>–</w:t>
       </w:r>
@@ -95,7 +101,7 @@
           <w:sz w:val="24"/>
           <w:lang w:val="en-US"/>
         </w:rPr>
-        <w:t xml:space="preserve">Thomas </w:t>
+        <w:t xml:space="preserve">Thomas Hödl, Mario Theuermann, Stephan </w:t>
       </w:r>
       <w:proofErr w:type="spellStart"/>
       <w:r>
@@ -104,7 +110,7 @@
           <w:sz w:val="24"/>
           <w:lang w:val="en-US"/>
         </w:rPr>
-        <w:t>Hödl</w:t>
+        <w:t>Valentan</w:t>
       </w:r>
       <w:proofErr w:type="spellEnd"/>
       <w:r>
@@ -113,273 +119,688 @@
           <w:sz w:val="24"/>
           <w:lang w:val="en-US"/>
         </w:rPr>
-        <w:t xml:space="preserve">, Mario </w:t>
+        <w:t>, Camilla Reis</w:t>
+      </w:r>
+    </w:p>
+    <w:p>
+      <w:pPr>
+        <w:spacing w:after="0"/>
+        <w:rPr>
+          <w:rFonts w:ascii="Arial" w:hAnsi="Arial" w:cs="Arial"/>
+          <w:sz w:val="24"/>
+          <w:lang w:val="en-US"/>
+        </w:rPr>
+      </w:pPr>
+    </w:p>
+    <w:p>
+      <w:pPr>
+        <w:pStyle w:val="Heading1"/>
+        <w:rPr>
+          <w:lang w:val="en-US"/>
+        </w:rPr>
+      </w:pPr>
+      <w:r>
+        <w:rPr>
+          <w:lang w:val="en-US"/>
+        </w:rPr>
+        <w:t>Specifications:</w:t>
+      </w:r>
+    </w:p>
+    <w:p>
+      <w:pPr>
+        <w:spacing w:after="0"/>
+        <w:rPr>
+          <w:rFonts w:ascii="Arial" w:hAnsi="Arial" w:cs="Arial"/>
+          <w:sz w:val="24"/>
+          <w:lang w:val="en-US"/>
+        </w:rPr>
+      </w:pPr>
+      <w:r>
+        <w:rPr>
+          <w:rFonts w:ascii="Arial" w:hAnsi="Arial" w:cs="Arial"/>
+          <w:sz w:val="24"/>
+          <w:lang w:val="en-US"/>
+        </w:rPr>
+        <w:t>Just start programs „</w:t>
+      </w:r>
+      <w:proofErr w:type="gramStart"/>
+      <w:r>
+        <w:rPr>
+          <w:rFonts w:ascii="Arial" w:hAnsi="Arial" w:cs="Arial"/>
+          <w:sz w:val="24"/>
+          <w:lang w:val="en-US"/>
+        </w:rPr>
+        <w:t>factoringOfN.py“</w:t>
+      </w:r>
+      <w:r>
+        <w:rPr>
+          <w:rFonts w:ascii="Arial" w:hAnsi="Arial" w:cs="Arial"/>
+          <w:sz w:val="24"/>
+          <w:lang w:val="en-US"/>
+        </w:rPr>
+        <w:t xml:space="preserve"> (</w:t>
+      </w:r>
+      <w:proofErr w:type="gramEnd"/>
+      <w:r>
+        <w:rPr>
+          <w:rFonts w:ascii="Arial" w:hAnsi="Arial" w:cs="Arial"/>
+          <w:sz w:val="24"/>
+          <w:lang w:val="en-US"/>
+        </w:rPr>
+        <w:t>Task 1)</w:t>
+      </w:r>
+      <w:r>
+        <w:rPr>
+          <w:rFonts w:ascii="Arial" w:hAnsi="Arial" w:cs="Arial"/>
+          <w:sz w:val="24"/>
+          <w:lang w:val="en-US"/>
+        </w:rPr>
+        <w:t xml:space="preserve"> and „collision_search.py“ </w:t>
+      </w:r>
+      <w:r>
+        <w:rPr>
+          <w:rFonts w:ascii="Arial" w:hAnsi="Arial" w:cs="Arial"/>
+          <w:sz w:val="24"/>
+          <w:lang w:val="en-US"/>
+        </w:rPr>
+        <w:t xml:space="preserve">(Task 2) </w:t>
+      </w:r>
+      <w:r>
+        <w:rPr>
+          <w:rFonts w:ascii="Arial" w:hAnsi="Arial" w:cs="Arial"/>
+          <w:sz w:val="24"/>
+          <w:lang w:val="en-US"/>
+        </w:rPr>
+        <w:t xml:space="preserve">with Python </w:t>
+      </w:r>
+      <w:r>
+        <w:rPr>
+          <w:rFonts w:ascii="Arial" w:hAnsi="Arial" w:cs="Arial"/>
+          <w:sz w:val="24"/>
+          <w:lang w:val="en-US"/>
+        </w:rPr>
+        <w:t>3.5; no parameters needed.</w:t>
+      </w:r>
+    </w:p>
+    <w:p>
+      <w:pPr>
+        <w:spacing w:after="0"/>
+        <w:rPr>
+          <w:rFonts w:ascii="Arial" w:hAnsi="Arial" w:cs="Arial"/>
+          <w:sz w:val="24"/>
+          <w:lang w:val="en-US"/>
+        </w:rPr>
+      </w:pPr>
+    </w:p>
+    <w:p>
+      <w:pPr>
+        <w:spacing w:after="0"/>
+        <w:rPr>
+          <w:rFonts w:ascii="Arial" w:hAnsi="Arial" w:cs="Arial"/>
+          <w:sz w:val="24"/>
+          <w:lang w:val="en-US"/>
+        </w:rPr>
+      </w:pPr>
+    </w:p>
+    <w:p>
+      <w:pPr>
+        <w:pStyle w:val="Heading1"/>
+        <w:rPr>
+          <w:lang w:val="en-GB"/>
+        </w:rPr>
+      </w:pPr>
+      <w:r>
+        <w:rPr>
+          <w:lang w:val="en-GB"/>
+        </w:rPr>
+        <w:t>Task1:</w:t>
+      </w:r>
+    </w:p>
+    <w:p>
+      <w:pPr>
+        <w:spacing w:after="0"/>
+        <w:rPr>
+          <w:rFonts w:ascii="Arial" w:hAnsi="Arial" w:cs="Arial"/>
+          <w:sz w:val="24"/>
+          <w:lang w:val="en-GB"/>
+        </w:rPr>
+      </w:pPr>
+    </w:p>
+    <w:p>
+      <w:pPr>
+        <w:pStyle w:val="Heading2"/>
+        <w:rPr>
+          <w:lang w:val="en-GB"/>
+        </w:rPr>
+      </w:pPr>
+      <w:r>
+        <w:rPr>
+          <w:lang w:val="en-GB"/>
+        </w:rPr>
+        <w:t>S</w:t>
+      </w:r>
+      <w:r>
+        <w:rPr>
+          <w:lang w:val="en-GB"/>
+        </w:rPr>
+        <w:t>ummary of code solution:</w:t>
+      </w:r>
+    </w:p>
+    <w:p>
+      <w:pPr>
+        <w:spacing w:after="0"/>
+        <w:rPr>
+          <w:rFonts w:ascii="Arial" w:hAnsi="Arial" w:cs="Arial"/>
+          <w:sz w:val="24"/>
+          <w:lang w:val="en-GB"/>
+        </w:rPr>
+      </w:pPr>
+      <w:r>
+        <w:rPr>
+          <w:rFonts w:ascii="Arial" w:hAnsi="Arial" w:cs="Arial"/>
+          <w:sz w:val="24"/>
+          <w:lang w:val="en-GB"/>
+        </w:rPr>
+        <w:t xml:space="preserve">The main function </w:t>
+      </w:r>
+      <w:r>
+        <w:rPr>
+          <w:rFonts w:ascii="Arial" w:hAnsi="Arial" w:cs="Arial"/>
+          <w:sz w:val="24"/>
+          <w:lang w:val="en-GB"/>
+        </w:rPr>
+        <w:t>of the program</w:t>
+      </w:r>
+      <w:r>
+        <w:rPr>
+          <w:rFonts w:ascii="Arial" w:hAnsi="Arial" w:cs="Arial"/>
+          <w:sz w:val="24"/>
+          <w:lang w:val="en-GB"/>
+        </w:rPr>
+        <w:t xml:space="preserve"> is the function decrypt. This function evokes the function </w:t>
+      </w:r>
+      <w:r>
+        <w:rPr>
+          <w:rFonts w:ascii="Arial" w:hAnsi="Arial" w:cs="Arial"/>
+          <w:sz w:val="24"/>
+          <w:lang w:val="en-GB"/>
+        </w:rPr>
+        <w:t>factorising</w:t>
+      </w:r>
+      <w:r>
+        <w:rPr>
+          <w:rFonts w:ascii="Arial" w:hAnsi="Arial" w:cs="Arial"/>
+          <w:sz w:val="24"/>
+          <w:lang w:val="en-GB"/>
+        </w:rPr>
+        <w:t xml:space="preserve"> at the beginning</w:t>
+      </w:r>
+      <w:r>
+        <w:rPr>
+          <w:rFonts w:ascii="Arial" w:hAnsi="Arial" w:cs="Arial"/>
+          <w:sz w:val="24"/>
+          <w:lang w:val="en-GB"/>
+        </w:rPr>
+        <w:t xml:space="preserve">. </w:t>
+      </w:r>
+    </w:p>
+    <w:p>
+      <w:pPr>
+        <w:spacing w:after="0"/>
+        <w:rPr>
+          <w:rFonts w:ascii="Arial" w:hAnsi="Arial" w:cs="Arial"/>
+          <w:sz w:val="24"/>
+          <w:lang w:val="en-GB"/>
+        </w:rPr>
+      </w:pPr>
+      <w:r>
+        <w:rPr>
+          <w:rFonts w:ascii="Arial" w:hAnsi="Arial" w:cs="Arial"/>
+          <w:sz w:val="24"/>
+          <w:lang w:val="en-GB"/>
+        </w:rPr>
+        <w:t xml:space="preserve">The function factorising is responsible for </w:t>
+      </w:r>
+      <w:r>
+        <w:rPr>
+          <w:rFonts w:ascii="Arial" w:hAnsi="Arial" w:cs="Arial"/>
+          <w:sz w:val="24"/>
+          <w:lang w:val="en-GB"/>
+        </w:rPr>
+        <w:t>determining</w:t>
+      </w:r>
+      <w:r>
+        <w:rPr>
+          <w:rFonts w:ascii="Arial" w:hAnsi="Arial" w:cs="Arial"/>
+          <w:sz w:val="24"/>
+          <w:lang w:val="en-GB"/>
+        </w:rPr>
+        <w:t xml:space="preserve"> </w:t>
+      </w:r>
+      <w:r>
+        <w:rPr>
+          <w:rFonts w:ascii="Arial" w:hAnsi="Arial" w:cs="Arial"/>
+          <w:sz w:val="24"/>
+          <w:lang w:val="en-GB"/>
+        </w:rPr>
+        <w:t xml:space="preserve">one </w:t>
+      </w:r>
+      <w:r>
+        <w:rPr>
+          <w:rFonts w:ascii="Arial" w:hAnsi="Arial" w:cs="Arial"/>
+          <w:sz w:val="24"/>
+          <w:lang w:val="en-GB"/>
+        </w:rPr>
+        <w:t xml:space="preserve">prime </w:t>
+      </w:r>
+      <w:r>
+        <w:rPr>
+          <w:rFonts w:ascii="Arial" w:hAnsi="Arial" w:cs="Arial"/>
+          <w:sz w:val="24"/>
+          <w:lang w:val="en-GB"/>
+        </w:rPr>
+        <w:t>number of</w:t>
+      </w:r>
+      <w:r>
+        <w:rPr>
+          <w:rFonts w:ascii="Arial" w:hAnsi="Arial" w:cs="Arial"/>
+          <w:sz w:val="24"/>
+          <w:lang w:val="en-GB"/>
+        </w:rPr>
+        <w:t xml:space="preserve"> the given</w:t>
+      </w:r>
+      <w:r>
+        <w:rPr>
+          <w:rFonts w:ascii="Arial" w:hAnsi="Arial" w:cs="Arial"/>
+          <w:sz w:val="24"/>
+          <w:lang w:val="en-GB"/>
+        </w:rPr>
+        <w:t xml:space="preserve"> n. </w:t>
+      </w:r>
+      <w:r>
+        <w:rPr>
+          <w:rFonts w:ascii="Arial" w:hAnsi="Arial" w:cs="Arial"/>
+          <w:sz w:val="24"/>
+          <w:lang w:val="en-GB"/>
+        </w:rPr>
+        <w:t xml:space="preserve">This function uses the </w:t>
+      </w:r>
+      <w:r>
+        <w:rPr>
+          <w:rFonts w:ascii="Arial" w:hAnsi="Arial" w:cs="Arial"/>
+          <w:sz w:val="24"/>
+          <w:lang w:val="en-GB"/>
+        </w:rPr>
+        <w:t>Pollard's Rho Algorithm</w:t>
+      </w:r>
+      <w:r>
+        <w:rPr>
+          <w:rFonts w:ascii="Arial" w:hAnsi="Arial" w:cs="Arial"/>
+          <w:sz w:val="24"/>
+          <w:lang w:val="en-GB"/>
+        </w:rPr>
+        <w:t xml:space="preserve"> for calculating one prime number of n.</w:t>
+      </w:r>
+    </w:p>
+    <w:p>
+      <w:pPr>
+        <w:spacing w:after="0"/>
+        <w:rPr>
+          <w:rFonts w:ascii="Arial" w:hAnsi="Arial" w:cs="Arial"/>
+          <w:sz w:val="24"/>
+          <w:lang w:val="en-GB"/>
+        </w:rPr>
+      </w:pPr>
+    </w:p>
+    <w:p>
+      <w:pPr>
+        <w:spacing w:after="0"/>
+        <w:rPr>
+          <w:rFonts w:ascii="Arial" w:hAnsi="Arial" w:cs="Arial"/>
+          <w:sz w:val="24"/>
+          <w:lang w:val="en-GB"/>
+        </w:rPr>
+      </w:pPr>
+      <w:r>
+        <w:rPr>
+          <w:rFonts w:ascii="Arial" w:hAnsi="Arial" w:cs="Arial"/>
+          <w:sz w:val="24"/>
+          <w:lang w:val="en-GB"/>
+        </w:rPr>
+        <w:t xml:space="preserve">After the function </w:t>
+      </w:r>
+      <w:r>
+        <w:rPr>
+          <w:rFonts w:ascii="Arial" w:hAnsi="Arial" w:cs="Arial"/>
+          <w:sz w:val="24"/>
+          <w:lang w:val="en-GB"/>
+        </w:rPr>
+        <w:t>factorising finished and</w:t>
+      </w:r>
+      <w:r>
+        <w:rPr>
+          <w:rFonts w:ascii="Arial" w:hAnsi="Arial" w:cs="Arial"/>
+          <w:sz w:val="24"/>
+          <w:lang w:val="en-GB"/>
+        </w:rPr>
+        <w:t xml:space="preserve"> we got one prime number</w:t>
+      </w:r>
+      <w:r>
+        <w:rPr>
+          <w:rFonts w:ascii="Arial" w:hAnsi="Arial" w:cs="Arial"/>
+          <w:sz w:val="24"/>
+          <w:lang w:val="en-GB"/>
+        </w:rPr>
+        <w:t>,</w:t>
+      </w:r>
+      <w:r>
+        <w:rPr>
+          <w:rFonts w:ascii="Arial" w:hAnsi="Arial" w:cs="Arial"/>
+          <w:sz w:val="24"/>
+          <w:lang w:val="en-GB"/>
+        </w:rPr>
+        <w:t xml:space="preserve"> the function decrypt calls the function </w:t>
       </w:r>
       <w:proofErr w:type="spellStart"/>
       <w:r>
         <w:rPr>
           <w:rFonts w:ascii="Arial" w:hAnsi="Arial" w:cs="Arial"/>
           <w:sz w:val="24"/>
-          <w:lang w:val="en-US"/>
-        </w:rPr>
-        <w:t>Theuermann</w:t>
+          <w:lang w:val="en-GB"/>
+        </w:rPr>
+        <w:t>generatePrivateKey</w:t>
       </w:r>
       <w:proofErr w:type="spellEnd"/>
       <w:r>
         <w:rPr>
           <w:rFonts w:ascii="Arial" w:hAnsi="Arial" w:cs="Arial"/>
           <w:sz w:val="24"/>
-          <w:lang w:val="en-US"/>
-        </w:rPr>
-        <w:t xml:space="preserve">, Stephan </w:t>
+          <w:lang w:val="en-GB"/>
+        </w:rPr>
+        <w:t xml:space="preserve"> to generate the appropriate private key to the given public key e. </w:t>
+      </w:r>
+      <w:r>
+        <w:rPr>
+          <w:rFonts w:ascii="Arial" w:hAnsi="Arial" w:cs="Arial"/>
+          <w:sz w:val="24"/>
+          <w:lang w:val="en-GB"/>
+        </w:rPr>
+        <w:t xml:space="preserve">The function </w:t>
       </w:r>
       <w:proofErr w:type="spellStart"/>
       <w:r>
         <w:rPr>
           <w:rFonts w:ascii="Arial" w:hAnsi="Arial" w:cs="Arial"/>
           <w:sz w:val="24"/>
-          <w:lang w:val="en-US"/>
-        </w:rPr>
-        <w:t>Valentan</w:t>
+          <w:lang w:val="en-GB"/>
+        </w:rPr>
+        <w:t>generatePrivateKey</w:t>
       </w:r>
       <w:proofErr w:type="spellEnd"/>
       <w:r>
         <w:rPr>
           <w:rFonts w:ascii="Arial" w:hAnsi="Arial" w:cs="Arial"/>
           <w:sz w:val="24"/>
-          <w:lang w:val="en-US"/>
-        </w:rPr>
-        <w:t>, Camilla Reis</w:t>
-      </w:r>
-    </w:p>
-    <w:p>
-      <w:pPr>
-        <w:spacing w:after="0"/>
-        <w:rPr>
-          <w:rFonts w:ascii="Arial" w:hAnsi="Arial" w:cs="Arial"/>
-          <w:sz w:val="24"/>
-          <w:lang w:val="en-US"/>
-        </w:rPr>
-      </w:pPr>
-    </w:p>
-    <w:p>
-      <w:pPr>
-        <w:pBdr>
-          <w:bottom w:val="single" w:sz="4" w:space="1" w:color="auto"/>
-        </w:pBdr>
-        <w:spacing w:after="0"/>
-        <w:rPr>
-          <w:rFonts w:ascii="Arial" w:hAnsi="Arial" w:cs="Arial"/>
-          <w:sz w:val="24"/>
-          <w:lang w:val="en-US"/>
-        </w:rPr>
-      </w:pPr>
-      <w:r>
-        <w:rPr>
-          <w:rFonts w:ascii="Arial" w:hAnsi="Arial" w:cs="Arial"/>
-          <w:sz w:val="24"/>
-          <w:lang w:val="en-US"/>
-        </w:rPr>
-        <w:t>Specifications:</w:t>
-      </w:r>
-    </w:p>
-    <w:p>
-      <w:pPr>
-        <w:spacing w:after="0"/>
-        <w:rPr>
-          <w:rFonts w:ascii="Arial" w:hAnsi="Arial" w:cs="Arial"/>
-          <w:sz w:val="24"/>
-          <w:lang w:val="en-US"/>
-        </w:rPr>
-      </w:pPr>
-      <w:r>
-        <w:rPr>
-          <w:rFonts w:ascii="Arial" w:hAnsi="Arial" w:cs="Arial"/>
-          <w:sz w:val="24"/>
-          <w:lang w:val="en-US"/>
-        </w:rPr>
-        <w:t>Just start programs „</w:t>
-      </w:r>
+          <w:lang w:val="en-GB"/>
+        </w:rPr>
+        <w:t xml:space="preserve"> uses the</w:t>
+      </w:r>
+      <w:r>
+        <w:rPr>
+          <w:rFonts w:ascii="Arial" w:hAnsi="Arial" w:cs="Arial"/>
+          <w:sz w:val="24"/>
+          <w:lang w:val="en-GB"/>
+        </w:rPr>
+        <w:t xml:space="preserve"> </w:t>
+      </w:r>
+      <w:r>
+        <w:rPr>
+          <w:rFonts w:ascii="Arial" w:hAnsi="Arial" w:cs="Arial"/>
+          <w:sz w:val="24"/>
+          <w:lang w:val="en-GB"/>
+        </w:rPr>
+        <w:t xml:space="preserve">RSA algorithm to create the private key. At the end of the function </w:t>
+      </w:r>
+      <w:proofErr w:type="spellStart"/>
+      <w:r>
+        <w:rPr>
+          <w:rFonts w:ascii="Arial" w:hAnsi="Arial" w:cs="Arial"/>
+          <w:sz w:val="24"/>
+          <w:lang w:val="en-GB"/>
+        </w:rPr>
+        <w:t>generatePrivateKey</w:t>
+      </w:r>
+      <w:proofErr w:type="spellEnd"/>
+      <w:r>
+        <w:rPr>
+          <w:rFonts w:ascii="Arial" w:hAnsi="Arial" w:cs="Arial"/>
+          <w:sz w:val="24"/>
+          <w:lang w:val="en-GB"/>
+        </w:rPr>
+        <w:t xml:space="preserve"> there is used the</w:t>
+      </w:r>
+      <w:r>
+        <w:rPr>
+          <w:rFonts w:ascii="Arial" w:hAnsi="Arial" w:cs="Arial"/>
+          <w:sz w:val="24"/>
+          <w:lang w:val="en-GB"/>
+        </w:rPr>
+        <w:t xml:space="preserve"> extended </w:t>
+      </w:r>
+      <w:proofErr w:type="spellStart"/>
+      <w:r>
+        <w:rPr>
+          <w:rFonts w:ascii="Arial" w:hAnsi="Arial" w:cs="Arial"/>
+          <w:sz w:val="24"/>
+          <w:lang w:val="en-GB"/>
+        </w:rPr>
+        <w:t>euclid</w:t>
+      </w:r>
+      <w:proofErr w:type="spellEnd"/>
+      <w:r>
+        <w:rPr>
+          <w:rFonts w:ascii="Arial" w:hAnsi="Arial" w:cs="Arial"/>
+          <w:sz w:val="24"/>
+          <w:lang w:val="en-GB"/>
+        </w:rPr>
+        <w:t xml:space="preserve"> algorithm to generate the private key d with the public key e and phi of n.</w:t>
+      </w:r>
+    </w:p>
+    <w:p>
+      <w:pPr>
+        <w:spacing w:after="0"/>
+        <w:rPr>
+          <w:rFonts w:ascii="Arial" w:hAnsi="Arial" w:cs="Arial"/>
+          <w:sz w:val="24"/>
+          <w:lang w:val="en-GB"/>
+        </w:rPr>
+      </w:pPr>
+    </w:p>
+    <w:p>
+      <w:pPr>
+        <w:spacing w:after="0"/>
+        <w:rPr>
+          <w:rFonts w:ascii="Arial" w:hAnsi="Arial" w:cs="Arial"/>
+          <w:sz w:val="24"/>
+          <w:lang w:val="en-GB"/>
+        </w:rPr>
+      </w:pPr>
+      <w:r>
+        <w:rPr>
+          <w:rFonts w:ascii="Arial" w:hAnsi="Arial" w:cs="Arial"/>
+          <w:sz w:val="24"/>
+          <w:lang w:val="en-GB"/>
+        </w:rPr>
+        <w:t xml:space="preserve">After we got the private key from the function </w:t>
+      </w:r>
+      <w:proofErr w:type="spellStart"/>
+      <w:r>
+        <w:rPr>
+          <w:rFonts w:ascii="Arial" w:hAnsi="Arial" w:cs="Arial"/>
+          <w:sz w:val="24"/>
+          <w:lang w:val="en-GB"/>
+        </w:rPr>
+        <w:t>generatePrivateKey</w:t>
+      </w:r>
+      <w:proofErr w:type="spellEnd"/>
+      <w:r>
+        <w:rPr>
+          <w:rFonts w:ascii="Arial" w:hAnsi="Arial" w:cs="Arial"/>
+          <w:sz w:val="24"/>
+          <w:lang w:val="en-GB"/>
+        </w:rPr>
+        <w:t>,</w:t>
+      </w:r>
+      <w:r>
+        <w:rPr>
+          <w:rFonts w:ascii="Arial" w:hAnsi="Arial" w:cs="Arial"/>
+          <w:sz w:val="24"/>
+          <w:lang w:val="en-GB"/>
+        </w:rPr>
+        <w:t xml:space="preserve"> the main function </w:t>
+      </w:r>
+      <w:r>
+        <w:rPr>
+          <w:rFonts w:ascii="Arial" w:hAnsi="Arial" w:cs="Arial"/>
+          <w:sz w:val="24"/>
+          <w:lang w:val="en-GB"/>
+        </w:rPr>
+        <w:t>decrypt</w:t>
+      </w:r>
+      <w:r>
+        <w:rPr>
+          <w:rFonts w:ascii="Arial" w:hAnsi="Arial" w:cs="Arial"/>
+          <w:sz w:val="24"/>
+          <w:lang w:val="en-GB"/>
+        </w:rPr>
+        <w:t xml:space="preserve"> </w:t>
+      </w:r>
+      <w:r>
+        <w:rPr>
+          <w:rFonts w:ascii="Arial" w:hAnsi="Arial" w:cs="Arial"/>
+          <w:sz w:val="24"/>
+          <w:lang w:val="en-GB"/>
+        </w:rPr>
+        <w:t xml:space="preserve">encodes the given encrypted message. The result of this </w:t>
+      </w:r>
+      <w:r>
+        <w:rPr>
+          <w:rFonts w:ascii="Arial" w:hAnsi="Arial" w:cs="Arial"/>
+          <w:sz w:val="24"/>
+          <w:lang w:val="en-GB"/>
+        </w:rPr>
+        <w:t>encoding</w:t>
+      </w:r>
+      <w:r>
+        <w:rPr>
+          <w:rFonts w:ascii="Arial" w:hAnsi="Arial" w:cs="Arial"/>
+          <w:sz w:val="24"/>
+          <w:lang w:val="en-GB"/>
+        </w:rPr>
+        <w:t xml:space="preserve"> is a number. This number is decrypted with the RSA algorithm and the previous generated private key. The result of the decryption is another number. This number is decoded to a text</w:t>
+      </w:r>
+      <w:r>
+        <w:rPr>
+          <w:rFonts w:ascii="Arial" w:hAnsi="Arial" w:cs="Arial"/>
+          <w:sz w:val="24"/>
+          <w:lang w:val="en-GB"/>
+        </w:rPr>
+        <w:t xml:space="preserve"> which</w:t>
+      </w:r>
+      <w:r>
+        <w:rPr>
+          <w:rFonts w:ascii="Arial" w:hAnsi="Arial" w:cs="Arial"/>
+          <w:sz w:val="24"/>
+          <w:lang w:val="en-GB"/>
+        </w:rPr>
+        <w:t xml:space="preserve"> is the decrypted message. </w:t>
+      </w:r>
+    </w:p>
+    <w:p>
+      <w:pPr>
+        <w:spacing w:after="0"/>
+        <w:rPr>
+          <w:rFonts w:ascii="Arial" w:hAnsi="Arial" w:cs="Arial"/>
+          <w:sz w:val="24"/>
+          <w:lang w:val="en-GB"/>
+        </w:rPr>
+      </w:pPr>
+    </w:p>
+    <w:p>
+      <w:pPr>
+        <w:pStyle w:val="Heading2"/>
+        <w:rPr>
+          <w:lang w:val="en-GB"/>
+        </w:rPr>
+      </w:pPr>
+      <w:r>
+        <w:rPr>
+          <w:lang w:val="en-GB"/>
+        </w:rPr>
+        <w:t>Algorithms:</w:t>
+      </w:r>
+    </w:p>
+    <w:p>
+      <w:pPr>
+        <w:spacing w:after="0"/>
+        <w:rPr>
+          <w:rFonts w:ascii="Arial" w:hAnsi="Arial" w:cs="Arial"/>
+          <w:sz w:val="24"/>
+          <w:lang w:val="en-GB"/>
+        </w:rPr>
+      </w:pPr>
+    </w:p>
+    <w:p>
+      <w:pPr>
+        <w:spacing w:after="0"/>
+        <w:rPr>
+          <w:rFonts w:ascii="Arial" w:hAnsi="Arial" w:cs="Arial"/>
+          <w:sz w:val="24"/>
+          <w:lang w:val="en-GB"/>
+        </w:rPr>
+      </w:pPr>
       <w:proofErr w:type="gramStart"/>
       <w:r>
         <w:rPr>
           <w:rFonts w:ascii="Arial" w:hAnsi="Arial" w:cs="Arial"/>
           <w:sz w:val="24"/>
-          <w:lang w:val="en-US"/>
-        </w:rPr>
-        <w:t>factoringOfN.py“</w:t>
-      </w:r>
-      <w:r>
-        <w:rPr>
-          <w:rFonts w:ascii="Arial" w:hAnsi="Arial" w:cs="Arial"/>
-          <w:sz w:val="24"/>
-          <w:lang w:val="en-US"/>
-        </w:rPr>
-        <w:t xml:space="preserve"> </w:t>
-      </w:r>
-      <w:bookmarkStart w:id="0" w:name="_GoBack"/>
-      <w:bookmarkEnd w:id="0"/>
-      <w:r>
-        <w:rPr>
-          <w:rFonts w:ascii="Arial" w:hAnsi="Arial" w:cs="Arial"/>
-          <w:sz w:val="24"/>
-          <w:lang w:val="en-US"/>
-        </w:rPr>
-        <w:t>(</w:t>
+          <w:lang w:val="en-GB"/>
+        </w:rPr>
+        <w:t>Pollard‘</w:t>
       </w:r>
       <w:proofErr w:type="gramEnd"/>
       <w:r>
         <w:rPr>
           <w:rFonts w:ascii="Arial" w:hAnsi="Arial" w:cs="Arial"/>
           <w:sz w:val="24"/>
-          <w:lang w:val="en-US"/>
-        </w:rPr>
-        <w:t>Task 1)</w:t>
-      </w:r>
-      <w:r>
-        <w:rPr>
-          <w:rFonts w:ascii="Arial" w:hAnsi="Arial" w:cs="Arial"/>
-          <w:sz w:val="24"/>
-          <w:lang w:val="en-US"/>
-        </w:rPr>
-        <w:t xml:space="preserve"> and „collision_search.py“ </w:t>
-      </w:r>
-      <w:r>
-        <w:rPr>
-          <w:rFonts w:ascii="Arial" w:hAnsi="Arial" w:cs="Arial"/>
-          <w:sz w:val="24"/>
-          <w:lang w:val="en-US"/>
-        </w:rPr>
-        <w:t xml:space="preserve">(Task 2) </w:t>
-      </w:r>
-      <w:r>
-        <w:rPr>
-          <w:rFonts w:ascii="Arial" w:hAnsi="Arial" w:cs="Arial"/>
-          <w:sz w:val="24"/>
-          <w:lang w:val="en-US"/>
-        </w:rPr>
-        <w:t xml:space="preserve">with Python </w:t>
-      </w:r>
-      <w:r>
-        <w:rPr>
-          <w:rFonts w:ascii="Arial" w:hAnsi="Arial" w:cs="Arial"/>
-          <w:sz w:val="24"/>
-          <w:lang w:val="en-US"/>
-        </w:rPr>
-        <w:t>3.5; no parameters needed.</w:t>
-      </w:r>
-    </w:p>
-    <w:p>
-      <w:pPr>
-        <w:spacing w:after="0"/>
-        <w:rPr>
-          <w:rFonts w:ascii="Arial" w:hAnsi="Arial" w:cs="Arial"/>
-          <w:sz w:val="24"/>
-          <w:lang w:val="en-US"/>
-        </w:rPr>
-      </w:pPr>
-    </w:p>
-    <w:p>
-      <w:pPr>
-        <w:spacing w:after="0"/>
-        <w:rPr>
-          <w:rFonts w:ascii="Arial" w:hAnsi="Arial" w:cs="Arial"/>
-          <w:sz w:val="24"/>
-          <w:lang w:val="en-US"/>
-        </w:rPr>
-      </w:pPr>
-    </w:p>
-    <w:p>
-      <w:pPr>
-        <w:pBdr>
-          <w:bottom w:val="single" w:sz="4" w:space="1" w:color="auto"/>
-        </w:pBdr>
-        <w:spacing w:after="0"/>
-        <w:rPr>
-          <w:rFonts w:ascii="Arial" w:hAnsi="Arial" w:cs="Arial"/>
-          <w:sz w:val="24"/>
-        </w:rPr>
-      </w:pPr>
-      <w:r>
-        <w:rPr>
-          <w:rFonts w:ascii="Arial" w:hAnsi="Arial" w:cs="Arial"/>
-          <w:sz w:val="24"/>
-        </w:rPr>
-        <w:t>Task1:</w:t>
-      </w:r>
-    </w:p>
-    <w:p>
-      <w:pPr>
-        <w:spacing w:after="0"/>
-        <w:rPr>
-          <w:rFonts w:ascii="Arial" w:hAnsi="Arial" w:cs="Arial"/>
-          <w:sz w:val="24"/>
-        </w:rPr>
-      </w:pPr>
-    </w:p>
-    <w:p>
-      <w:pPr>
-        <w:spacing w:after="0"/>
-        <w:rPr>
-          <w:rFonts w:ascii="Arial" w:hAnsi="Arial" w:cs="Arial"/>
-          <w:sz w:val="24"/>
-        </w:rPr>
-      </w:pPr>
-      <w:proofErr w:type="spellStart"/>
-      <w:r>
-        <w:rPr>
-          <w:rFonts w:ascii="Arial" w:hAnsi="Arial" w:cs="Arial"/>
-          <w:sz w:val="24"/>
-        </w:rPr>
-        <w:t>Pollard‘s</w:t>
-      </w:r>
-      <w:proofErr w:type="spellEnd"/>
-      <w:r>
-        <w:rPr>
-          <w:rFonts w:ascii="Arial" w:hAnsi="Arial" w:cs="Arial"/>
-          <w:sz w:val="24"/>
-        </w:rPr>
-        <w:t xml:space="preserve"> </w:t>
-      </w:r>
-      <w:proofErr w:type="spellStart"/>
-      <w:r>
-        <w:rPr>
-          <w:rFonts w:ascii="Arial" w:hAnsi="Arial" w:cs="Arial"/>
-          <w:sz w:val="24"/>
-        </w:rPr>
-        <w:t>Rho</w:t>
-      </w:r>
-      <w:proofErr w:type="spellEnd"/>
-      <w:r>
-        <w:rPr>
-          <w:rFonts w:ascii="Arial" w:hAnsi="Arial" w:cs="Arial"/>
-          <w:sz w:val="24"/>
-        </w:rPr>
-        <w:t xml:space="preserve"> </w:t>
-      </w:r>
-      <w:proofErr w:type="spellStart"/>
-      <w:r>
-        <w:rPr>
-          <w:rFonts w:ascii="Arial" w:hAnsi="Arial" w:cs="Arial"/>
-          <w:sz w:val="24"/>
-        </w:rPr>
-        <w:t>a</w:t>
-      </w:r>
-      <w:r>
-        <w:rPr>
-          <w:rFonts w:ascii="Arial" w:hAnsi="Arial" w:cs="Arial"/>
-          <w:sz w:val="24"/>
+          <w:lang w:val="en-GB"/>
+        </w:rPr>
+        <w:t>s Rho</w:t>
+      </w:r>
+      <w:r>
+        <w:rPr>
+          <w:rFonts w:ascii="Arial" w:hAnsi="Arial" w:cs="Arial"/>
+          <w:sz w:val="24"/>
+          <w:lang w:val="en-GB"/>
+        </w:rPr>
+        <w:t xml:space="preserve"> a</w:t>
+      </w:r>
+      <w:r>
+        <w:rPr>
+          <w:rFonts w:ascii="Arial" w:hAnsi="Arial" w:cs="Arial"/>
+          <w:sz w:val="24"/>
+          <w:lang w:val="en-GB"/>
         </w:rPr>
         <w:t>lgorithm</w:t>
       </w:r>
-      <w:proofErr w:type="spellEnd"/>
-    </w:p>
-    <w:p>
-      <w:pPr>
-        <w:spacing w:after="0"/>
-        <w:rPr>
-          <w:rFonts w:ascii="Arial" w:hAnsi="Arial" w:cs="Arial"/>
-          <w:sz w:val="24"/>
+    </w:p>
+    <w:p>
+      <w:pPr>
+        <w:spacing w:after="0"/>
+        <w:rPr>
+          <w:rFonts w:ascii="Arial" w:hAnsi="Arial" w:cs="Arial"/>
+          <w:sz w:val="24"/>
+          <w:lang w:val="en-GB"/>
         </w:rPr>
       </w:pPr>
       <w:hyperlink r:id="rId5" w:history="1">
@@ -388,8 +809,27 @@
             <w:rStyle w:val="Hyperlink"/>
             <w:rFonts w:ascii="Arial" w:hAnsi="Arial" w:cs="Arial"/>
             <w:sz w:val="24"/>
+            <w:lang w:val="en-GB"/>
           </w:rPr>
-          <w:t>https://www.cs.colorado.edu/~srirams/courses/csci2824-spr14/pollardsRho.html</w:t>
+          <w:t>https://www.cs</w:t>
+        </w:r>
+        <w:r>
+          <w:rPr>
+            <w:rStyle w:val="Hyperlink"/>
+            <w:rFonts w:ascii="Arial" w:hAnsi="Arial" w:cs="Arial"/>
+            <w:sz w:val="24"/>
+            <w:lang w:val="en-GB"/>
+          </w:rPr>
+          <w:t>.</w:t>
+        </w:r>
+        <w:r>
+          <w:rPr>
+            <w:rStyle w:val="Hyperlink"/>
+            <w:rFonts w:ascii="Arial" w:hAnsi="Arial" w:cs="Arial"/>
+            <w:sz w:val="24"/>
+            <w:lang w:val="en-GB"/>
+          </w:rPr>
+          <w:t>colorado.edu/~srirams/courses/csci2824-spr14/pollardsRho.html</w:t>
         </w:r>
       </w:hyperlink>
     </w:p>
@@ -399,54 +839,43 @@
         <w:rPr>
           <w:rFonts w:ascii="Arial" w:hAnsi="Arial" w:cs="Arial"/>
           <w:sz w:val="24"/>
-        </w:rPr>
-      </w:pPr>
-    </w:p>
-    <w:p>
-      <w:pPr>
-        <w:spacing w:after="0"/>
-        <w:rPr>
-          <w:rFonts w:ascii="Arial" w:hAnsi="Arial" w:cs="Arial"/>
-          <w:sz w:val="24"/>
-        </w:rPr>
-      </w:pPr>
-      <w:r>
-        <w:rPr>
-          <w:rFonts w:ascii="Arial" w:hAnsi="Arial" w:cs="Arial"/>
-          <w:sz w:val="24"/>
-        </w:rPr>
-        <w:t xml:space="preserve">Ext. Euclid </w:t>
-      </w:r>
-      <w:proofErr w:type="spellStart"/>
-      <w:r>
-        <w:rPr>
-          <w:rFonts w:ascii="Arial" w:hAnsi="Arial" w:cs="Arial"/>
-          <w:sz w:val="24"/>
-        </w:rPr>
-        <w:t>a</w:t>
-      </w:r>
-      <w:r>
-        <w:rPr>
-          <w:rFonts w:ascii="Arial" w:hAnsi="Arial" w:cs="Arial"/>
-          <w:sz w:val="24"/>
-        </w:rPr>
-        <w:t>lgorithm</w:t>
-      </w:r>
-      <w:proofErr w:type="spellEnd"/>
-      <w:r>
-        <w:rPr>
-          <w:rFonts w:ascii="Arial" w:hAnsi="Arial" w:cs="Arial"/>
-          <w:sz w:val="24"/>
-        </w:rPr>
-        <w:t>:</w:t>
-      </w:r>
-    </w:p>
-    <w:p>
-      <w:pPr>
-        <w:spacing w:after="0"/>
-        <w:rPr>
-          <w:rFonts w:ascii="Arial" w:hAnsi="Arial" w:cs="Arial"/>
-          <w:sz w:val="24"/>
+          <w:lang w:val="en-GB"/>
+        </w:rPr>
+      </w:pPr>
+    </w:p>
+    <w:p>
+      <w:pPr>
+        <w:spacing w:after="0"/>
+        <w:rPr>
+          <w:rFonts w:ascii="Arial" w:hAnsi="Arial" w:cs="Arial"/>
+          <w:sz w:val="24"/>
+          <w:lang w:val="en-GB"/>
+        </w:rPr>
+      </w:pPr>
+      <w:r>
+        <w:rPr>
+          <w:rFonts w:ascii="Arial" w:hAnsi="Arial" w:cs="Arial"/>
+          <w:sz w:val="24"/>
+          <w:lang w:val="en-GB"/>
+        </w:rPr>
+        <w:t>Ext. Euclid a</w:t>
+      </w:r>
+      <w:r>
+        <w:rPr>
+          <w:rFonts w:ascii="Arial" w:hAnsi="Arial" w:cs="Arial"/>
+          <w:sz w:val="24"/>
+          <w:lang w:val="en-GB"/>
+        </w:rPr>
+        <w:t>lgorithm:</w:t>
+      </w:r>
+    </w:p>
+    <w:p>
+      <w:pPr>
+        <w:spacing w:after="0"/>
+        <w:rPr>
+          <w:rFonts w:ascii="Arial" w:hAnsi="Arial" w:cs="Arial"/>
+          <w:sz w:val="24"/>
+          <w:lang w:val="en-GB"/>
         </w:rPr>
       </w:pPr>
       <w:hyperlink r:id="rId6" w:history="1">
@@ -455,6 +884,7 @@
             <w:rStyle w:val="Hyperlink"/>
             <w:rFonts w:ascii="Arial" w:hAnsi="Arial" w:cs="Arial"/>
             <w:sz w:val="24"/>
+            <w:lang w:val="en-GB"/>
           </w:rPr>
           <w:t>https://en.wikibooks.org/wiki/Algorithm_Implementation/Mathematics/Extended_Euclidean_algorithm</w:t>
         </w:r>
@@ -466,22 +896,26 @@
         <w:rPr>
           <w:rFonts w:ascii="Arial" w:hAnsi="Arial" w:cs="Arial"/>
           <w:sz w:val="24"/>
-        </w:rPr>
-      </w:pPr>
-    </w:p>
-    <w:p>
-      <w:pPr>
-        <w:spacing w:after="0"/>
-        <w:rPr>
-          <w:rFonts w:ascii="Arial" w:hAnsi="Arial" w:cs="Arial"/>
-          <w:sz w:val="24"/>
-        </w:rPr>
-      </w:pPr>
-      <w:r>
-        <w:rPr>
-          <w:rFonts w:ascii="Arial" w:hAnsi="Arial" w:cs="Arial"/>
-          <w:sz w:val="24"/>
-        </w:rPr>
+          <w:lang w:val="en-GB"/>
+        </w:rPr>
+      </w:pPr>
+    </w:p>
+    <w:p>
+      <w:pPr>
+        <w:spacing w:after="0"/>
+        <w:rPr>
+          <w:rFonts w:ascii="Arial" w:hAnsi="Arial" w:cs="Arial"/>
+          <w:sz w:val="24"/>
+          <w:lang w:val="en-GB"/>
+        </w:rPr>
+      </w:pPr>
+      <w:r>
+        <w:rPr>
+          <w:rFonts w:ascii="Arial" w:hAnsi="Arial" w:cs="Arial"/>
+          <w:sz w:val="24"/>
+          <w:lang w:val="en-GB"/>
+        </w:rPr>
+        <w:lastRenderedPageBreak/>
         <w:t>RSA:</w:t>
       </w:r>
     </w:p>
@@ -491,6 +925,7 @@
         <w:rPr>
           <w:rFonts w:ascii="Arial" w:hAnsi="Arial" w:cs="Arial"/>
           <w:sz w:val="24"/>
+          <w:lang w:val="en-GB"/>
         </w:rPr>
       </w:pPr>
       <w:hyperlink r:id="rId7" w:history="1">
@@ -499,6 +934,7 @@
             <w:rStyle w:val="Hyperlink"/>
             <w:rFonts w:ascii="Arial" w:hAnsi="Arial" w:cs="Arial"/>
             <w:sz w:val="24"/>
+            <w:lang w:val="en-GB"/>
           </w:rPr>
           <w:t>http://doctrina.org/How-RSA-Works-With-Examples.html</w:t>
         </w:r>
@@ -510,40 +946,30 @@
         <w:rPr>
           <w:rFonts w:ascii="Arial" w:hAnsi="Arial" w:cs="Arial"/>
           <w:sz w:val="24"/>
-        </w:rPr>
-      </w:pPr>
-    </w:p>
-    <w:p>
-      <w:pPr>
-        <w:spacing w:after="0"/>
-        <w:rPr>
-          <w:rFonts w:ascii="Arial" w:hAnsi="Arial" w:cs="Arial"/>
-          <w:sz w:val="24"/>
-        </w:rPr>
-      </w:pPr>
-    </w:p>
-    <w:p>
-      <w:pPr>
-        <w:spacing w:after="0"/>
-        <w:rPr>
-          <w:rFonts w:ascii="Arial" w:hAnsi="Arial" w:cs="Arial"/>
-          <w:sz w:val="24"/>
-        </w:rPr>
+          <w:lang w:val="en-GB"/>
+        </w:rPr>
+      </w:pPr>
+    </w:p>
+    <w:p>
+      <w:pPr>
+        <w:spacing w:after="0"/>
+        <w:rPr>
+          <w:rFonts w:ascii="Arial" w:hAnsi="Arial" w:cs="Arial"/>
+          <w:sz w:val="24"/>
+          <w:lang w:val="en-GB"/>
+        </w:rPr>
+      </w:pPr>
+    </w:p>
+    <w:p>
+      <w:pPr>
+        <w:pStyle w:val="Heading2"/>
       </w:pPr>
       <w:proofErr w:type="spellStart"/>
       <w:r>
-        <w:rPr>
-          <w:rFonts w:ascii="Arial" w:hAnsi="Arial" w:cs="Arial"/>
-          <w:sz w:val="24"/>
-        </w:rPr>
         <w:t>Given</w:t>
       </w:r>
       <w:proofErr w:type="spellEnd"/>
       <w:r>
-        <w:rPr>
-          <w:rFonts w:ascii="Arial" w:hAnsi="Arial" w:cs="Arial"/>
-          <w:sz w:val="24"/>
-        </w:rPr>
         <w:t>:</w:t>
       </w:r>
     </w:p>
@@ -657,17 +1083,13 @@
     </w:p>
     <w:p>
       <w:pPr>
-        <w:spacing w:after="0"/>
-        <w:rPr>
-          <w:rFonts w:ascii="Arial" w:hAnsi="Arial" w:cs="Arial"/>
-          <w:sz w:val="24"/>
-          <w:lang w:val="en-US"/>
-        </w:rPr>
-      </w:pPr>
-      <w:r>
-        <w:rPr>
-          <w:rFonts w:ascii="Arial" w:hAnsi="Arial" w:cs="Arial"/>
-          <w:sz w:val="24"/>
+        <w:pStyle w:val="Heading2"/>
+        <w:rPr>
+          <w:lang w:val="en-US"/>
+        </w:rPr>
+      </w:pPr>
+      <w:r>
+        <w:rPr>
           <w:lang w:val="en-US"/>
         </w:rPr>
         <w:t>Solutions:</w:t>
@@ -958,23 +1380,298 @@
     </w:p>
     <w:p>
       <w:pPr>
-        <w:pBdr>
-          <w:bottom w:val="single" w:sz="4" w:space="1" w:color="auto"/>
-        </w:pBdr>
-        <w:spacing w:after="0"/>
-        <w:rPr>
-          <w:rFonts w:ascii="Arial" w:hAnsi="Arial" w:cs="Arial"/>
-          <w:sz w:val="24"/>
-          <w:lang w:val="en-US"/>
-        </w:rPr>
-      </w:pPr>
-      <w:r>
-        <w:rPr>
-          <w:rFonts w:ascii="Arial" w:hAnsi="Arial" w:cs="Arial"/>
-          <w:sz w:val="24"/>
+        <w:pStyle w:val="Heading1"/>
+        <w:rPr>
+          <w:lang w:val="en-US"/>
+        </w:rPr>
+      </w:pPr>
+      <w:r>
+        <w:rPr>
           <w:lang w:val="en-US"/>
         </w:rPr>
         <w:t>Task2:</w:t>
+      </w:r>
+    </w:p>
+    <w:p>
+      <w:pPr>
+        <w:spacing w:after="0"/>
+        <w:rPr>
+          <w:rFonts w:ascii="Arial" w:hAnsi="Arial" w:cs="Arial"/>
+          <w:sz w:val="24"/>
+          <w:lang w:val="en-US"/>
+        </w:rPr>
+      </w:pPr>
+    </w:p>
+    <w:p>
+      <w:pPr>
+        <w:pStyle w:val="Heading2"/>
+        <w:rPr>
+          <w:lang w:val="en-GB"/>
+        </w:rPr>
+      </w:pPr>
+      <w:r>
+        <w:rPr>
+          <w:lang w:val="en-GB"/>
+        </w:rPr>
+        <w:t>Summary</w:t>
+      </w:r>
+      <w:r>
+        <w:rPr>
+          <w:lang w:val="en-GB"/>
+        </w:rPr>
+        <w:t xml:space="preserve"> of code solution:</w:t>
+      </w:r>
+    </w:p>
+    <w:p>
+      <w:pPr>
+        <w:spacing w:after="0"/>
+        <w:rPr>
+          <w:rFonts w:ascii="Arial" w:hAnsi="Arial" w:cs="Arial"/>
+          <w:sz w:val="24"/>
+          <w:lang w:val="en-GB"/>
+        </w:rPr>
+      </w:pPr>
+      <w:r>
+        <w:rPr>
+          <w:rFonts w:ascii="Arial" w:hAnsi="Arial" w:cs="Arial"/>
+          <w:sz w:val="24"/>
+          <w:lang w:val="en-GB"/>
+        </w:rPr>
+        <w:t xml:space="preserve">The program has two functions. The first one is the function </w:t>
+      </w:r>
+      <w:r>
+        <w:rPr>
+          <w:rFonts w:ascii="Arial" w:hAnsi="Arial" w:cs="Arial"/>
+          <w:sz w:val="24"/>
+          <w:lang w:val="en-GB"/>
+        </w:rPr>
+        <w:t>SHA2mod</w:t>
+      </w:r>
+      <w:r>
+        <w:rPr>
+          <w:rFonts w:ascii="Arial" w:hAnsi="Arial" w:cs="Arial"/>
+          <w:sz w:val="24"/>
+          <w:lang w:val="en-GB"/>
+        </w:rPr>
+        <w:t xml:space="preserve">. This function is the hash function. It </w:t>
+      </w:r>
+      <w:r>
+        <w:rPr>
+          <w:rFonts w:ascii="Arial" w:hAnsi="Arial" w:cs="Arial"/>
+          <w:sz w:val="24"/>
+          <w:lang w:val="en-GB"/>
+        </w:rPr>
+        <w:t>meets the</w:t>
+      </w:r>
+      <w:r>
+        <w:rPr>
+          <w:rFonts w:ascii="Arial" w:hAnsi="Arial" w:cs="Arial"/>
+          <w:sz w:val="24"/>
+          <w:lang w:val="en-GB"/>
+        </w:rPr>
+        <w:t xml:space="preserve"> </w:t>
+      </w:r>
+      <w:r>
+        <w:rPr>
+          <w:rFonts w:ascii="Arial" w:hAnsi="Arial" w:cs="Arial"/>
+          <w:sz w:val="24"/>
+          <w:lang w:val="en-GB"/>
+        </w:rPr>
+        <w:t>requirements of the task description.</w:t>
+      </w:r>
+    </w:p>
+    <w:p>
+      <w:pPr>
+        <w:spacing w:after="0"/>
+        <w:rPr>
+          <w:rFonts w:ascii="Arial" w:hAnsi="Arial" w:cs="Arial"/>
+          <w:sz w:val="24"/>
+          <w:lang w:val="en-GB"/>
+        </w:rPr>
+      </w:pPr>
+    </w:p>
+    <w:p>
+      <w:pPr>
+        <w:spacing w:after="0"/>
+        <w:rPr>
+          <w:rFonts w:ascii="Arial" w:hAnsi="Arial" w:cs="Arial"/>
+          <w:sz w:val="24"/>
+          <w:lang w:val="en-GB"/>
+        </w:rPr>
+      </w:pPr>
+      <w:r>
+        <w:rPr>
+          <w:rFonts w:ascii="Arial" w:hAnsi="Arial" w:cs="Arial"/>
+          <w:sz w:val="24"/>
+          <w:lang w:val="en-GB"/>
+        </w:rPr>
+        <w:t xml:space="preserve">The second function is the function </w:t>
+      </w:r>
+      <w:proofErr w:type="spellStart"/>
+      <w:r>
+        <w:rPr>
+          <w:rFonts w:ascii="Arial" w:hAnsi="Arial" w:cs="Arial"/>
+          <w:sz w:val="24"/>
+          <w:lang w:val="en-GB"/>
+        </w:rPr>
+        <w:t>searchCollision</w:t>
+      </w:r>
+      <w:proofErr w:type="spellEnd"/>
+      <w:r>
+        <w:rPr>
+          <w:rFonts w:ascii="Arial" w:hAnsi="Arial" w:cs="Arial"/>
+          <w:sz w:val="24"/>
+          <w:lang w:val="en-GB"/>
+        </w:rPr>
+        <w:t xml:space="preserve">. This function detects the collision. It uses </w:t>
+      </w:r>
+      <w:r>
+        <w:rPr>
+          <w:rFonts w:ascii="Arial" w:hAnsi="Arial" w:cs="Arial"/>
+          <w:sz w:val="24"/>
+          <w:lang w:val="en-GB"/>
+        </w:rPr>
+        <w:t>Brent's algorithm</w:t>
+      </w:r>
+      <w:r>
+        <w:rPr>
+          <w:rFonts w:ascii="Arial" w:hAnsi="Arial" w:cs="Arial"/>
+          <w:sz w:val="24"/>
+          <w:lang w:val="en-GB"/>
+        </w:rPr>
+        <w:t xml:space="preserve"> for it. </w:t>
+      </w:r>
+    </w:p>
+    <w:p>
+      <w:pPr>
+        <w:spacing w:after="0"/>
+        <w:rPr>
+          <w:rFonts w:ascii="Arial" w:hAnsi="Arial" w:cs="Arial"/>
+          <w:sz w:val="24"/>
+          <w:lang w:val="en-GB"/>
+        </w:rPr>
+      </w:pPr>
+      <w:r>
+        <w:rPr>
+          <w:rFonts w:ascii="Arial" w:hAnsi="Arial" w:cs="Arial"/>
+          <w:sz w:val="24"/>
+          <w:lang w:val="en-GB"/>
+        </w:rPr>
+        <w:t xml:space="preserve">So, the function consists of 3 parts. The first part contains a while loop that determines that there exists a circle. This while loop also calculates the circle length. The second part consists of a for loop. This for loop </w:t>
+      </w:r>
+      <w:r>
+        <w:rPr>
+          <w:rFonts w:ascii="Arial" w:hAnsi="Arial" w:cs="Arial"/>
+          <w:sz w:val="24"/>
+          <w:lang w:val="en-GB"/>
+        </w:rPr>
+        <w:t>lets the hale run until it reaches the circle length.</w:t>
+      </w:r>
+      <w:r>
+        <w:rPr>
+          <w:rFonts w:ascii="Arial" w:hAnsi="Arial" w:cs="Arial"/>
+          <w:sz w:val="24"/>
+          <w:lang w:val="en-GB"/>
+        </w:rPr>
+        <w:t xml:space="preserve"> Before the for loop the hale and the tortoise are set to the start.</w:t>
+      </w:r>
+    </w:p>
+    <w:p>
+      <w:pPr>
+        <w:spacing w:after="0"/>
+        <w:rPr>
+          <w:rFonts w:ascii="Arial" w:hAnsi="Arial" w:cs="Arial"/>
+          <w:sz w:val="24"/>
+          <w:lang w:val="en-GB"/>
+        </w:rPr>
+      </w:pPr>
+      <w:r>
+        <w:rPr>
+          <w:rFonts w:ascii="Arial" w:hAnsi="Arial" w:cs="Arial"/>
+          <w:sz w:val="24"/>
+          <w:lang w:val="en-GB"/>
+        </w:rPr>
+        <w:t xml:space="preserve">The last part is a while loop. The hale and the tortoise </w:t>
+      </w:r>
+      <w:r>
+        <w:rPr>
+          <w:rFonts w:ascii="Arial" w:hAnsi="Arial" w:cs="Arial"/>
+          <w:sz w:val="24"/>
+          <w:lang w:val="en-GB"/>
+        </w:rPr>
+        <w:t>“</w:t>
+      </w:r>
+      <w:r>
+        <w:rPr>
+          <w:rFonts w:ascii="Arial" w:hAnsi="Arial" w:cs="Arial"/>
+          <w:sz w:val="24"/>
+          <w:lang w:val="en-GB"/>
+        </w:rPr>
+        <w:t>run</w:t>
+      </w:r>
+      <w:r>
+        <w:rPr>
+          <w:rFonts w:ascii="Arial" w:hAnsi="Arial" w:cs="Arial"/>
+          <w:sz w:val="24"/>
+          <w:lang w:val="en-GB"/>
+        </w:rPr>
+        <w:t>”</w:t>
+      </w:r>
+      <w:r>
+        <w:rPr>
+          <w:rFonts w:ascii="Arial" w:hAnsi="Arial" w:cs="Arial"/>
+          <w:sz w:val="24"/>
+          <w:lang w:val="en-GB"/>
+        </w:rPr>
+        <w:t xml:space="preserve"> with the same speed until they collide</w:t>
+      </w:r>
+      <w:r>
+        <w:rPr>
+          <w:rFonts w:ascii="Arial" w:hAnsi="Arial" w:cs="Arial"/>
+          <w:sz w:val="24"/>
+          <w:lang w:val="en-GB"/>
+        </w:rPr>
+        <w:t xml:space="preserve"> within the while loop</w:t>
+      </w:r>
+      <w:r>
+        <w:rPr>
+          <w:rFonts w:ascii="Arial" w:hAnsi="Arial" w:cs="Arial"/>
+          <w:sz w:val="24"/>
+          <w:lang w:val="en-GB"/>
+        </w:rPr>
+        <w:t>. They will collide because they are exactly the circle length apart</w:t>
+      </w:r>
+      <w:r>
+        <w:rPr>
+          <w:rFonts w:ascii="Arial" w:hAnsi="Arial" w:cs="Arial"/>
+          <w:sz w:val="24"/>
+          <w:lang w:val="en-GB"/>
+        </w:rPr>
+        <w:t xml:space="preserve"> from each other.</w:t>
+      </w:r>
+    </w:p>
+    <w:p>
+      <w:pPr>
+        <w:spacing w:after="0"/>
+        <w:rPr>
+          <w:rFonts w:ascii="Arial" w:hAnsi="Arial" w:cs="Arial"/>
+          <w:sz w:val="24"/>
+          <w:lang w:val="en-US"/>
+        </w:rPr>
+      </w:pPr>
+    </w:p>
+    <w:p>
+      <w:pPr>
+        <w:pStyle w:val="Heading2"/>
+        <w:rPr>
+          <w:lang w:val="en-GB"/>
+        </w:rPr>
+      </w:pPr>
+      <w:r>
+        <w:rPr>
+          <w:lang w:val="en-GB"/>
+        </w:rPr>
+        <w:t>Algorithms:</w:t>
       </w:r>
     </w:p>
     <w:p>
@@ -1071,12 +1768,23 @@
           <w:lang w:val="en-US"/>
         </w:rPr>
       </w:pPr>
-      <w:r>
-        <w:rPr>
-          <w:rFonts w:ascii="Arial" w:hAnsi="Arial" w:cs="Arial"/>
-          <w:sz w:val="24"/>
-          <w:lang w:val="en-US"/>
-        </w:rPr>
+    </w:p>
+    <w:p>
+      <w:pPr>
+        <w:spacing w:after="0"/>
+        <w:rPr>
+          <w:rFonts w:ascii="Arial" w:hAnsi="Arial" w:cs="Arial"/>
+          <w:sz w:val="24"/>
+          <w:lang w:val="en-US"/>
+        </w:rPr>
+      </w:pPr>
+      <w:r>
+        <w:rPr>
+          <w:rFonts w:ascii="Arial" w:hAnsi="Arial" w:cs="Arial"/>
+          <w:sz w:val="24"/>
+          <w:lang w:val="en-US"/>
+        </w:rPr>
+        <w:lastRenderedPageBreak/>
         <w:t>Detecting a Loop:</w:t>
       </w:r>
     </w:p>
@@ -1113,17 +1821,13 @@
     </w:p>
     <w:p>
       <w:pPr>
-        <w:spacing w:after="0"/>
-        <w:rPr>
-          <w:rFonts w:ascii="Arial" w:hAnsi="Arial" w:cs="Arial"/>
-          <w:sz w:val="24"/>
-          <w:lang w:val="en-US"/>
-        </w:rPr>
-      </w:pPr>
-      <w:r>
-        <w:rPr>
-          <w:rFonts w:ascii="Arial" w:hAnsi="Arial" w:cs="Arial"/>
-          <w:sz w:val="24"/>
+        <w:pStyle w:val="Heading2"/>
+        <w:rPr>
+          <w:lang w:val="en-US"/>
+        </w:rPr>
+      </w:pPr>
+      <w:r>
+        <w:rPr>
           <w:lang w:val="en-US"/>
         </w:rPr>
         <w:t>Given:</w:t>
@@ -1229,22 +1933,20 @@
     </w:p>
     <w:p>
       <w:pPr>
-        <w:spacing w:after="0"/>
-        <w:rPr>
-          <w:rFonts w:ascii="Arial" w:hAnsi="Arial" w:cs="Arial"/>
-          <w:sz w:val="24"/>
-          <w:lang w:val="en-US"/>
-        </w:rPr>
-      </w:pPr>
-      <w:r>
-        <w:rPr>
-          <w:rFonts w:ascii="Arial" w:hAnsi="Arial" w:cs="Arial"/>
-          <w:sz w:val="24"/>
+        <w:pStyle w:val="Heading2"/>
+        <w:rPr>
+          <w:lang w:val="en-US"/>
+        </w:rPr>
+      </w:pPr>
+      <w:bookmarkStart w:id="0" w:name="_GoBack"/>
+      <w:r>
+        <w:rPr>
           <w:lang w:val="en-US"/>
         </w:rPr>
         <w:t>Solutions:</w:t>
       </w:r>
     </w:p>
+    <w:bookmarkEnd w:id="0"/>
     <w:p>
       <w:pPr>
         <w:tabs>
@@ -1478,8 +2180,8 @@
 </file>
 
 <file path=word/numbering.xml><?xml version="1.0" encoding="utf-8"?>
-<w:numbering xmlns:wpc="http://schemas.microsoft.com/office/word/2010/wordprocessingCanvas" xmlns:cx="http://schemas.microsoft.com/office/drawing/2014/chartex" xmlns:cx1="http://schemas.microsoft.com/office/drawing/2015/9/8/chartex" xmlns:cx2="http://schemas.microsoft.com/office/drawing/2015/10/21/chartex" xmlns:mc="http://schemas.openxmlformats.org/markup-compatibility/2006" xmlns:o="urn:schemas-microsoft-com:office:office" xmlns:r="http://schemas.openxmlformats.org/officeDocument/2006/relationships" xmlns:m="http://schemas.openxmlformats.org/officeDocument/2006/math" xmlns:v="urn:schemas-microsoft-com:vml" xmlns:wp14="http://schemas.microsoft.com/office/word/2010/wordprocessingDrawing" xmlns:wp="http://schemas.openxmlformats.org/drawingml/2006/wordprocessingDrawing" xmlns:w10="urn:schemas-microsoft-com:office:word" xmlns:w="http://schemas.openxmlformats.org/wordprocessingml/2006/main" xmlns:w14="http://schemas.microsoft.com/office/word/2010/wordml" xmlns:w15="http://schemas.microsoft.com/office/word/2012/wordml" xmlns:w16se="http://schemas.microsoft.com/office/word/2015/wordml/symex" xmlns:wpg="http://schemas.microsoft.com/office/word/2010/wordprocessingGroup" xmlns:wpi="http://schemas.microsoft.com/office/word/2010/wordprocessingInk" xmlns:wne="http://schemas.microsoft.com/office/word/2006/wordml" xmlns:wps="http://schemas.microsoft.com/office/word/2010/wordprocessingShape" mc:Ignorable="w14 w15 w16se wp14">
-  <w:abstractNum w:abstractNumId="0" w15:restartNumberingAfterBreak="0">
+<w:numbering xmlns:wpc="http://schemas.microsoft.com/office/word/2010/wordprocessingCanvas" xmlns:mo="http://schemas.microsoft.com/office/mac/office/2008/main" xmlns:mc="http://schemas.openxmlformats.org/markup-compatibility/2006" xmlns:mv="urn:schemas-microsoft-com:mac:vml" xmlns:o="urn:schemas-microsoft-com:office:office" xmlns:r="http://schemas.openxmlformats.org/officeDocument/2006/relationships" xmlns:m="http://schemas.openxmlformats.org/officeDocument/2006/math" xmlns:v="urn:schemas-microsoft-com:vml" xmlns:wp14="http://schemas.microsoft.com/office/word/2010/wordprocessingDrawing" xmlns:wp="http://schemas.openxmlformats.org/drawingml/2006/wordprocessingDrawing" xmlns:w10="urn:schemas-microsoft-com:office:word" xmlns:w="http://schemas.openxmlformats.org/wordprocessingml/2006/main" xmlns:w14="http://schemas.microsoft.com/office/word/2010/wordml" xmlns:w15="http://schemas.microsoft.com/office/word/2012/wordml" xmlns:wpg="http://schemas.microsoft.com/office/word/2010/wordprocessingGroup" xmlns:wpi="http://schemas.microsoft.com/office/word/2010/wordprocessingInk" xmlns:wne="http://schemas.microsoft.com/office/word/2006/wordml" xmlns:wps="http://schemas.microsoft.com/office/word/2010/wordprocessingShape" mc:Ignorable="w14 w15 wp14">
+  <w:abstractNum w:abstractNumId="0">
     <w:nsid w:val="453369D4"/>
     <w:multiLevelType w:val="hybridMultilevel"/>
     <w:tmpl w:val="7018A2F8"/>
@@ -1598,7 +2300,7 @@
 </file>
 
 <file path=word/styles.xml><?xml version="1.0" encoding="utf-8"?>
-<w:styles xmlns:mc="http://schemas.openxmlformats.org/markup-compatibility/2006" xmlns:r="http://schemas.openxmlformats.org/officeDocument/2006/relationships" xmlns:w="http://schemas.openxmlformats.org/wordprocessingml/2006/main" xmlns:w14="http://schemas.microsoft.com/office/word/2010/wordml" xmlns:w15="http://schemas.microsoft.com/office/word/2012/wordml" xmlns:w16se="http://schemas.microsoft.com/office/word/2015/wordml/symex" mc:Ignorable="w14 w15 w16se">
+<w:styles xmlns:mc="http://schemas.openxmlformats.org/markup-compatibility/2006" xmlns:r="http://schemas.openxmlformats.org/officeDocument/2006/relationships" xmlns:w="http://schemas.openxmlformats.org/wordprocessingml/2006/main" xmlns:w14="http://schemas.microsoft.com/office/word/2010/wordml" xmlns:w15="http://schemas.microsoft.com/office/word/2012/wordml" mc:Ignorable="w14 w15">
   <w:docDefaults>
     <w:rPrDefault>
       <w:rPr>
@@ -1614,7 +2316,7 @@
       </w:pPr>
     </w:pPrDefault>
   </w:docDefaults>
-  <w:latentStyles w:defLockedState="0" w:defUIPriority="99" w:defSemiHidden="0" w:defUnhideWhenUsed="0" w:defQFormat="0" w:count="372">
+  <w:latentStyles w:defLockedState="0" w:defUIPriority="99" w:defSemiHidden="0" w:defUnhideWhenUsed="0" w:defQFormat="0" w:count="382">
     <w:lsdException w:name="Normal" w:uiPriority="0" w:qFormat="1"/>
     <w:lsdException w:name="heading 1" w:uiPriority="9" w:qFormat="1"/>
     <w:lsdException w:name="heading 2" w:semiHidden="1" w:uiPriority="9" w:unhideWhenUsed="1" w:qFormat="1"/>
@@ -1720,7 +2422,6 @@
     <w:lsdException w:name="HTML Sample" w:semiHidden="1" w:unhideWhenUsed="1"/>
     <w:lsdException w:name="HTML Typewriter" w:semiHidden="1" w:unhideWhenUsed="1"/>
     <w:lsdException w:name="HTML Variable" w:semiHidden="1" w:unhideWhenUsed="1"/>
-    <w:lsdException w:name="Normal Table" w:semiHidden="1" w:unhideWhenUsed="1"/>
     <w:lsdException w:name="annotation subject" w:semiHidden="1" w:unhideWhenUsed="1"/>
     <w:lsdException w:name="No List" w:semiHidden="1" w:unhideWhenUsed="1"/>
     <w:lsdException w:name="Outline List 1" w:semiHidden="1" w:unhideWhenUsed="1"/>
@@ -1767,10 +2468,8 @@
     <w:lsdException w:name="Table Subtle 2" w:semiHidden="1" w:unhideWhenUsed="1"/>
     <w:lsdException w:name="Table Web 1" w:semiHidden="1" w:unhideWhenUsed="1"/>
     <w:lsdException w:name="Table Web 2" w:semiHidden="1" w:unhideWhenUsed="1"/>
-    <w:lsdException w:name="Table Web 3" w:semiHidden="1" w:unhideWhenUsed="1"/>
     <w:lsdException w:name="Balloon Text" w:semiHidden="1" w:unhideWhenUsed="1"/>
     <w:lsdException w:name="Table Grid" w:uiPriority="59"/>
-    <w:lsdException w:name="Table Theme" w:semiHidden="1" w:unhideWhenUsed="1"/>
     <w:lsdException w:name="Placeholder Text" w:semiHidden="1"/>
     <w:lsdException w:name="No Spacing" w:uiPriority="1" w:qFormat="1"/>
     <w:lsdException w:name="Light Shading" w:uiPriority="60"/>
@@ -1987,18 +2686,62 @@
     <w:lsdException w:name="List Table 6 Colorful Accent 6" w:uiPriority="51"/>
     <w:lsdException w:name="List Table 7 Colorful Accent 6" w:uiPriority="52"/>
     <w:lsdException w:name="Mention" w:semiHidden="1" w:unhideWhenUsed="1"/>
+    <w:lsdException w:name="Smart Hyperlink" w:semiHidden="1" w:unhideWhenUsed="1"/>
   </w:latentStyles>
-  <w:style w:type="paragraph" w:default="1" w:styleId="Standard">
+  <w:style w:type="paragraph" w:default="1" w:styleId="Normal">
     <w:name w:val="Normal"/>
     <w:qFormat/>
   </w:style>
-  <w:style w:type="character" w:default="1" w:styleId="Absatz-Standardschriftart">
+  <w:style w:type="paragraph" w:styleId="Heading1">
+    <w:name w:val="heading 1"/>
+    <w:basedOn w:val="Normal"/>
+    <w:next w:val="Normal"/>
+    <w:link w:val="Heading1Char"/>
+    <w:uiPriority w:val="9"/>
+    <w:qFormat/>
+    <w:rsid w:val="00AF49DD"/>
+    <w:pPr>
+      <w:keepNext/>
+      <w:keepLines/>
+      <w:spacing w:before="240" w:after="0"/>
+      <w:outlineLvl w:val="0"/>
+    </w:pPr>
+    <w:rPr>
+      <w:rFonts w:asciiTheme="majorHAnsi" w:eastAsiaTheme="majorEastAsia" w:hAnsiTheme="majorHAnsi" w:cstheme="majorBidi"/>
+      <w:color w:val="365F91" w:themeColor="accent1" w:themeShade="BF"/>
+      <w:sz w:val="32"/>
+      <w:szCs w:val="32"/>
+    </w:rPr>
+  </w:style>
+  <w:style w:type="paragraph" w:styleId="Heading2">
+    <w:name w:val="heading 2"/>
+    <w:basedOn w:val="Normal"/>
+    <w:next w:val="Normal"/>
+    <w:link w:val="Heading2Char"/>
+    <w:uiPriority w:val="9"/>
+    <w:unhideWhenUsed/>
+    <w:qFormat/>
+    <w:rsid w:val="00AF49DD"/>
+    <w:pPr>
+      <w:keepNext/>
+      <w:keepLines/>
+      <w:spacing w:before="40" w:after="0"/>
+      <w:outlineLvl w:val="1"/>
+    </w:pPr>
+    <w:rPr>
+      <w:rFonts w:asciiTheme="majorHAnsi" w:eastAsiaTheme="majorEastAsia" w:hAnsiTheme="majorHAnsi" w:cstheme="majorBidi"/>
+      <w:color w:val="365F91" w:themeColor="accent1" w:themeShade="BF"/>
+      <w:sz w:val="26"/>
+      <w:szCs w:val="26"/>
+    </w:rPr>
+  </w:style>
+  <w:style w:type="character" w:default="1" w:styleId="DefaultParagraphFont">
     <w:name w:val="Default Paragraph Font"/>
     <w:uiPriority w:val="1"/>
     <w:semiHidden/>
     <w:unhideWhenUsed/>
   </w:style>
-  <w:style w:type="table" w:default="1" w:styleId="NormaleTabelle">
+  <w:style w:type="table" w:default="1" w:styleId="TableNormal">
     <w:name w:val="Normal Table"/>
     <w:uiPriority w:val="99"/>
     <w:semiHidden/>
@@ -2013,7 +2756,7 @@
       </w:tblCellMar>
     </w:tblPr>
   </w:style>
-  <w:style w:type="numbering" w:default="1" w:styleId="KeineListe">
+  <w:style w:type="numbering" w:default="1" w:styleId="NoList">
     <w:name w:val="No List"/>
     <w:uiPriority w:val="99"/>
     <w:semiHidden/>
@@ -2021,7 +2764,7 @@
   </w:style>
   <w:style w:type="character" w:styleId="Hyperlink">
     <w:name w:val="Hyperlink"/>
-    <w:basedOn w:val="Absatz-Standardschriftart"/>
+    <w:basedOn w:val="DefaultParagraphFont"/>
     <w:uiPriority w:val="99"/>
     <w:unhideWhenUsed/>
     <w:rsid w:val="00B27BAB"/>
@@ -2030,10 +2773,10 @@
       <w:u w:val="single"/>
     </w:rPr>
   </w:style>
-  <w:style w:type="paragraph" w:styleId="HTMLVorformatiert">
+  <w:style w:type="paragraph" w:styleId="HTMLPreformatted">
     <w:name w:val="HTML Preformatted"/>
-    <w:basedOn w:val="Standard"/>
-    <w:link w:val="HTMLVorformatiertZchn"/>
+    <w:basedOn w:val="Normal"/>
+    <w:link w:val="HTMLPreformattedChar"/>
     <w:uiPriority w:val="99"/>
     <w:semiHidden/>
     <w:unhideWhenUsed/>
@@ -2066,10 +2809,10 @@
       <w:lang w:eastAsia="de-AT"/>
     </w:rPr>
   </w:style>
-  <w:style w:type="character" w:customStyle="1" w:styleId="HTMLVorformatiertZchn">
-    <w:name w:val="HTML Vorformatiert Zchn"/>
-    <w:basedOn w:val="Absatz-Standardschriftart"/>
-    <w:link w:val="HTMLVorformatiert"/>
+  <w:style w:type="character" w:customStyle="1" w:styleId="HTMLPreformattedChar">
+    <w:name w:val="HTML Preformatted Char"/>
+    <w:basedOn w:val="DefaultParagraphFont"/>
+    <w:link w:val="HTMLPreformatted"/>
     <w:uiPriority w:val="99"/>
     <w:semiHidden/>
     <w:rsid w:val="00CB7698"/>
@@ -2080,9 +2823,9 @@
       <w:lang w:eastAsia="de-AT"/>
     </w:rPr>
   </w:style>
-  <w:style w:type="paragraph" w:styleId="Listenabsatz">
+  <w:style w:type="paragraph" w:styleId="ListParagraph">
     <w:name w:val="List Paragraph"/>
-    <w:basedOn w:val="Standard"/>
+    <w:basedOn w:val="Normal"/>
     <w:uiPriority w:val="34"/>
     <w:qFormat/>
     <w:rsid w:val="001E3D2B"/>
@@ -2090,6 +2833,44 @@
       <w:ind w:left="720"/>
       <w:contextualSpacing/>
     </w:pPr>
+  </w:style>
+  <w:style w:type="character" w:styleId="FollowedHyperlink">
+    <w:name w:val="FollowedHyperlink"/>
+    <w:basedOn w:val="DefaultParagraphFont"/>
+    <w:uiPriority w:val="99"/>
+    <w:semiHidden/>
+    <w:unhideWhenUsed/>
+    <w:rsid w:val="00F2068E"/>
+    <w:rPr>
+      <w:color w:val="800080" w:themeColor="followedHyperlink"/>
+      <w:u w:val="single"/>
+    </w:rPr>
+  </w:style>
+  <w:style w:type="character" w:customStyle="1" w:styleId="Heading1Char">
+    <w:name w:val="Heading 1 Char"/>
+    <w:basedOn w:val="DefaultParagraphFont"/>
+    <w:link w:val="Heading1"/>
+    <w:uiPriority w:val="9"/>
+    <w:rsid w:val="00AF49DD"/>
+    <w:rPr>
+      <w:rFonts w:asciiTheme="majorHAnsi" w:eastAsiaTheme="majorEastAsia" w:hAnsiTheme="majorHAnsi" w:cstheme="majorBidi"/>
+      <w:color w:val="365F91" w:themeColor="accent1" w:themeShade="BF"/>
+      <w:sz w:val="32"/>
+      <w:szCs w:val="32"/>
+    </w:rPr>
+  </w:style>
+  <w:style w:type="character" w:customStyle="1" w:styleId="Heading2Char">
+    <w:name w:val="Heading 2 Char"/>
+    <w:basedOn w:val="DefaultParagraphFont"/>
+    <w:link w:val="Heading2"/>
+    <w:uiPriority w:val="9"/>
+    <w:rsid w:val="00AF49DD"/>
+    <w:rPr>
+      <w:rFonts w:asciiTheme="majorHAnsi" w:eastAsiaTheme="majorEastAsia" w:hAnsiTheme="majorHAnsi" w:cstheme="majorBidi"/>
+      <w:color w:val="365F91" w:themeColor="accent1" w:themeShade="BF"/>
+      <w:sz w:val="26"/>
+      <w:szCs w:val="26"/>
+    </w:rPr>
   </w:style>
 </w:styles>
 </file>

</xml_diff>

<commit_message>
now hare instead of hale
</commit_message>
<xml_diff>
--- a/eis_p1_cryptochallenge.docx
+++ b/eis_p1_cryptochallenge.docx
@@ -1,6 +1,6 @@
 
 <file path=word/document.xml><?xml version="1.0" encoding="utf-8"?>
-<w:document xmlns:wpc="http://schemas.microsoft.com/office/word/2010/wordprocessingCanvas" xmlns:mo="http://schemas.microsoft.com/office/mac/office/2008/main" xmlns:mc="http://schemas.openxmlformats.org/markup-compatibility/2006" xmlns:mv="urn:schemas-microsoft-com:mac:vml" xmlns:o="urn:schemas-microsoft-com:office:office" xmlns:r="http://schemas.openxmlformats.org/officeDocument/2006/relationships" xmlns:m="http://schemas.openxmlformats.org/officeDocument/2006/math" xmlns:v="urn:schemas-microsoft-com:vml" xmlns:wp14="http://schemas.microsoft.com/office/word/2010/wordprocessingDrawing" xmlns:wp="http://schemas.openxmlformats.org/drawingml/2006/wordprocessingDrawing" xmlns:w10="urn:schemas-microsoft-com:office:word" xmlns:w="http://schemas.openxmlformats.org/wordprocessingml/2006/main" xmlns:w14="http://schemas.microsoft.com/office/word/2010/wordml" xmlns:w15="http://schemas.microsoft.com/office/word/2012/wordml" xmlns:wpg="http://schemas.microsoft.com/office/word/2010/wordprocessingGroup" xmlns:wpi="http://schemas.microsoft.com/office/word/2010/wordprocessingInk" xmlns:wne="http://schemas.microsoft.com/office/word/2006/wordml" xmlns:wps="http://schemas.microsoft.com/office/word/2010/wordprocessingShape" mc:Ignorable="w14 w15 wp14">
+<w:document xmlns:wpc="http://schemas.microsoft.com/office/word/2010/wordprocessingCanvas" xmlns:cx="http://schemas.microsoft.com/office/drawing/2014/chartex" xmlns:cx1="http://schemas.microsoft.com/office/drawing/2015/9/8/chartex" xmlns:cx2="http://schemas.microsoft.com/office/drawing/2015/10/21/chartex" xmlns:mc="http://schemas.openxmlformats.org/markup-compatibility/2006" xmlns:o="urn:schemas-microsoft-com:office:office" xmlns:r="http://schemas.openxmlformats.org/officeDocument/2006/relationships" xmlns:m="http://schemas.openxmlformats.org/officeDocument/2006/math" xmlns:v="urn:schemas-microsoft-com:vml" xmlns:wp14="http://schemas.microsoft.com/office/word/2010/wordprocessingDrawing" xmlns:wp="http://schemas.openxmlformats.org/drawingml/2006/wordprocessingDrawing" xmlns:w10="urn:schemas-microsoft-com:office:word" xmlns:w="http://schemas.openxmlformats.org/wordprocessingml/2006/main" xmlns:w14="http://schemas.microsoft.com/office/word/2010/wordml" xmlns:w15="http://schemas.microsoft.com/office/word/2012/wordml" xmlns:w16se="http://schemas.microsoft.com/office/word/2015/wordml/symex" xmlns:wpg="http://schemas.microsoft.com/office/word/2010/wordprocessingGroup" xmlns:wpi="http://schemas.microsoft.com/office/word/2010/wordprocessingInk" xmlns:wne="http://schemas.microsoft.com/office/word/2006/wordml" xmlns:wps="http://schemas.microsoft.com/office/word/2010/wordprocessingShape" mc:Ignorable="w14 w15 w16se wp14">
   <w:body>
     <w:p>
       <w:pPr>
@@ -101,7 +101,7 @@
           <w:sz w:val="24"/>
           <w:lang w:val="en-US"/>
         </w:rPr>
-        <w:t xml:space="preserve">Thomas Hödl, Mario Theuermann, Stephan </w:t>
+        <w:t xml:space="preserve">Thomas Hödl, Mario </w:t>
       </w:r>
       <w:proofErr w:type="spellStart"/>
       <w:r>
@@ -110,6 +110,24 @@
           <w:sz w:val="24"/>
           <w:lang w:val="en-US"/>
         </w:rPr>
+        <w:t>Theuermann</w:t>
+      </w:r>
+      <w:proofErr w:type="spellEnd"/>
+      <w:r>
+        <w:rPr>
+          <w:rFonts w:ascii="Arial" w:hAnsi="Arial" w:cs="Arial"/>
+          <w:sz w:val="24"/>
+          <w:lang w:val="en-US"/>
+        </w:rPr>
+        <w:t xml:space="preserve">, Stephan </w:t>
+      </w:r>
+      <w:proofErr w:type="spellStart"/>
+      <w:r>
+        <w:rPr>
+          <w:rFonts w:ascii="Arial" w:hAnsi="Arial" w:cs="Arial"/>
+          <w:sz w:val="24"/>
+          <w:lang w:val="en-US"/>
+        </w:rPr>
         <w:t>Valentan</w:t>
       </w:r>
       <w:proofErr w:type="spellEnd"/>
@@ -134,7 +152,7 @@
     </w:p>
     <w:p>
       <w:pPr>
-        <w:pStyle w:val="Heading1"/>
+        <w:pStyle w:val="berschrift1"/>
         <w:rPr>
           <w:lang w:val="en-US"/>
         </w:rPr>
@@ -244,7 +262,7 @@
     </w:p>
     <w:p>
       <w:pPr>
-        <w:pStyle w:val="Heading1"/>
+        <w:pStyle w:val="berschrift1"/>
         <w:rPr>
           <w:lang w:val="en-GB"/>
         </w:rPr>
@@ -268,7 +286,7 @@
     </w:p>
     <w:p>
       <w:pPr>
-        <w:pStyle w:val="Heading2"/>
+        <w:pStyle w:val="berschrift2"/>
         <w:rPr>
           <w:lang w:val="en-GB"/>
         </w:rPr>
@@ -720,7 +738,7 @@
     </w:p>
     <w:p>
       <w:pPr>
-        <w:pStyle w:val="Heading2"/>
+        <w:pStyle w:val="berschrift2"/>
         <w:rPr>
           <w:lang w:val="en-GB"/>
         </w:rPr>
@@ -936,7 +954,7 @@
     </w:p>
     <w:p>
       <w:pPr>
-        <w:pStyle w:val="Heading2"/>
+        <w:pStyle w:val="berschrift2"/>
       </w:pPr>
       <w:proofErr w:type="spellStart"/>
       <w:r>
@@ -1057,7 +1075,7 @@
     </w:p>
     <w:p>
       <w:pPr>
-        <w:pStyle w:val="Heading2"/>
+        <w:pStyle w:val="berschrift2"/>
         <w:rPr>
           <w:lang w:val="en-US"/>
         </w:rPr>
@@ -1354,7 +1372,7 @@
     </w:p>
     <w:p>
       <w:pPr>
-        <w:pStyle w:val="Heading1"/>
+        <w:pStyle w:val="berschrift1"/>
         <w:rPr>
           <w:lang w:val="en-US"/>
         </w:rPr>
@@ -1378,7 +1396,7 @@
     </w:p>
     <w:p>
       <w:pPr>
-        <w:pStyle w:val="Heading2"/>
+        <w:pStyle w:val="berschrift2"/>
         <w:rPr>
           <w:lang w:val="en-GB"/>
         </w:rPr>
@@ -1539,33 +1557,75 @@
           <w:sz w:val="24"/>
           <w:lang w:val="en-GB"/>
         </w:rPr>
-        <w:t>lets the hale run until it reaches the circle length.</w:t>
-      </w:r>
-      <w:r>
-        <w:rPr>
-          <w:rFonts w:ascii="Arial" w:hAnsi="Arial" w:cs="Arial"/>
-          <w:sz w:val="24"/>
-          <w:lang w:val="en-GB"/>
-        </w:rPr>
-        <w:t xml:space="preserve"> Before the for loop the hale and the tortoise are set to the start.</w:t>
-      </w:r>
-    </w:p>
-    <w:p>
-      <w:pPr>
-        <w:spacing w:after="0"/>
-        <w:rPr>
-          <w:rFonts w:ascii="Arial" w:hAnsi="Arial" w:cs="Arial"/>
-          <w:sz w:val="24"/>
-          <w:lang w:val="en-GB"/>
-        </w:rPr>
-      </w:pPr>
-      <w:r>
-        <w:rPr>
-          <w:rFonts w:ascii="Arial" w:hAnsi="Arial" w:cs="Arial"/>
-          <w:sz w:val="24"/>
-          <w:lang w:val="en-GB"/>
-        </w:rPr>
-        <w:t xml:space="preserve">The last part is a while loop. The hale and the tortoise </w:t>
+        <w:t>lets the har</w:t>
+      </w:r>
+      <w:r>
+        <w:rPr>
+          <w:rFonts w:ascii="Arial" w:hAnsi="Arial" w:cs="Arial"/>
+          <w:sz w:val="24"/>
+          <w:lang w:val="en-GB"/>
+        </w:rPr>
+        <w:t>e run until it reaches the circle length.</w:t>
+      </w:r>
+      <w:r>
+        <w:rPr>
+          <w:rFonts w:ascii="Arial" w:hAnsi="Arial" w:cs="Arial"/>
+          <w:sz w:val="24"/>
+          <w:lang w:val="en-GB"/>
+        </w:rPr>
+        <w:t xml:space="preserve"> Before the for loop the har</w:t>
+      </w:r>
+      <w:r>
+        <w:rPr>
+          <w:rFonts w:ascii="Arial" w:hAnsi="Arial" w:cs="Arial"/>
+          <w:sz w:val="24"/>
+          <w:lang w:val="en-GB"/>
+        </w:rPr>
+        <w:t>e and the tortoise are set to the start.</w:t>
+      </w:r>
+    </w:p>
+    <w:p>
+      <w:pPr>
+        <w:spacing w:after="0"/>
+        <w:rPr>
+          <w:rFonts w:ascii="Arial" w:hAnsi="Arial" w:cs="Arial"/>
+          <w:sz w:val="24"/>
+          <w:lang w:val="en-GB"/>
+        </w:rPr>
+      </w:pPr>
+      <w:r>
+        <w:rPr>
+          <w:rFonts w:ascii="Arial" w:hAnsi="Arial" w:cs="Arial"/>
+          <w:sz w:val="24"/>
+          <w:lang w:val="en-GB"/>
+        </w:rPr>
+        <w:t>The la</w:t>
+      </w:r>
+      <w:r>
+        <w:rPr>
+          <w:rFonts w:ascii="Arial" w:hAnsi="Arial" w:cs="Arial"/>
+          <w:sz w:val="24"/>
+          <w:lang w:val="en-GB"/>
+        </w:rPr>
+        <w:t>st part is a while</w:t>
+      </w:r>
+      <w:bookmarkStart w:id="0" w:name="_GoBack"/>
+      <w:bookmarkEnd w:id="0"/>
+      <w:r>
+        <w:rPr>
+          <w:rFonts w:ascii="Arial" w:hAnsi="Arial" w:cs="Arial"/>
+          <w:sz w:val="24"/>
+          <w:lang w:val="en-GB"/>
+        </w:rPr>
+        <w:t xml:space="preserve"> loop. The har</w:t>
+      </w:r>
+      <w:r>
+        <w:rPr>
+          <w:rFonts w:ascii="Arial" w:hAnsi="Arial" w:cs="Arial"/>
+          <w:sz w:val="24"/>
+          <w:lang w:val="en-GB"/>
+        </w:rPr>
+        <w:t xml:space="preserve">e and the tortoise </w:t>
       </w:r>
       <w:r>
         <w:rPr>
@@ -1636,7 +1696,7 @@
     </w:p>
     <w:p>
       <w:pPr>
-        <w:pStyle w:val="Heading2"/>
+        <w:pStyle w:val="berschrift2"/>
         <w:rPr>
           <w:lang w:val="en-GB"/>
         </w:rPr>
@@ -1812,22 +1872,20 @@
         </w:rPr>
         <w:t xml:space="preserve"> </w:t>
       </w:r>
-      <w:bookmarkStart w:id="0" w:name="_GoBack"/>
-      <w:bookmarkEnd w:id="0"/>
-    </w:p>
-    <w:p>
-      <w:pPr>
-        <w:spacing w:after="0"/>
-        <w:rPr>
-          <w:rFonts w:ascii="Arial" w:hAnsi="Arial" w:cs="Arial"/>
-          <w:sz w:val="24"/>
-          <w:lang w:val="en-US"/>
-        </w:rPr>
-      </w:pPr>
-    </w:p>
-    <w:p>
-      <w:pPr>
-        <w:pStyle w:val="Heading2"/>
+    </w:p>
+    <w:p>
+      <w:pPr>
+        <w:spacing w:after="0"/>
+        <w:rPr>
+          <w:rFonts w:ascii="Arial" w:hAnsi="Arial" w:cs="Arial"/>
+          <w:sz w:val="24"/>
+          <w:lang w:val="en-US"/>
+        </w:rPr>
+      </w:pPr>
+    </w:p>
+    <w:p>
+      <w:pPr>
+        <w:pStyle w:val="berschrift2"/>
         <w:rPr>
           <w:lang w:val="en-US"/>
         </w:rPr>
@@ -1929,7 +1987,7 @@
     </w:p>
     <w:p>
       <w:pPr>
-        <w:pStyle w:val="Heading2"/>
+        <w:pStyle w:val="berschrift2"/>
         <w:rPr>
           <w:lang w:val="en-US"/>
         </w:rPr>
@@ -2174,8 +2232,8 @@
 </file>
 
 <file path=word/numbering.xml><?xml version="1.0" encoding="utf-8"?>
-<w:numbering xmlns:wpc="http://schemas.microsoft.com/office/word/2010/wordprocessingCanvas" xmlns:mo="http://schemas.microsoft.com/office/mac/office/2008/main" xmlns:mc="http://schemas.openxmlformats.org/markup-compatibility/2006" xmlns:mv="urn:schemas-microsoft-com:mac:vml" xmlns:o="urn:schemas-microsoft-com:office:office" xmlns:r="http://schemas.openxmlformats.org/officeDocument/2006/relationships" xmlns:m="http://schemas.openxmlformats.org/officeDocument/2006/math" xmlns:v="urn:schemas-microsoft-com:vml" xmlns:wp14="http://schemas.microsoft.com/office/word/2010/wordprocessingDrawing" xmlns:wp="http://schemas.openxmlformats.org/drawingml/2006/wordprocessingDrawing" xmlns:w10="urn:schemas-microsoft-com:office:word" xmlns:w="http://schemas.openxmlformats.org/wordprocessingml/2006/main" xmlns:w14="http://schemas.microsoft.com/office/word/2010/wordml" xmlns:w15="http://schemas.microsoft.com/office/word/2012/wordml" xmlns:wpg="http://schemas.microsoft.com/office/word/2010/wordprocessingGroup" xmlns:wpi="http://schemas.microsoft.com/office/word/2010/wordprocessingInk" xmlns:wne="http://schemas.microsoft.com/office/word/2006/wordml" xmlns:wps="http://schemas.microsoft.com/office/word/2010/wordprocessingShape" mc:Ignorable="w14 w15 wp14">
-  <w:abstractNum w:abstractNumId="0">
+<w:numbering xmlns:wpc="http://schemas.microsoft.com/office/word/2010/wordprocessingCanvas" xmlns:cx="http://schemas.microsoft.com/office/drawing/2014/chartex" xmlns:cx1="http://schemas.microsoft.com/office/drawing/2015/9/8/chartex" xmlns:cx2="http://schemas.microsoft.com/office/drawing/2015/10/21/chartex" xmlns:mc="http://schemas.openxmlformats.org/markup-compatibility/2006" xmlns:o="urn:schemas-microsoft-com:office:office" xmlns:r="http://schemas.openxmlformats.org/officeDocument/2006/relationships" xmlns:m="http://schemas.openxmlformats.org/officeDocument/2006/math" xmlns:v="urn:schemas-microsoft-com:vml" xmlns:wp14="http://schemas.microsoft.com/office/word/2010/wordprocessingDrawing" xmlns:wp="http://schemas.openxmlformats.org/drawingml/2006/wordprocessingDrawing" xmlns:w10="urn:schemas-microsoft-com:office:word" xmlns:w="http://schemas.openxmlformats.org/wordprocessingml/2006/main" xmlns:w14="http://schemas.microsoft.com/office/word/2010/wordml" xmlns:w15="http://schemas.microsoft.com/office/word/2012/wordml" xmlns:w16se="http://schemas.microsoft.com/office/word/2015/wordml/symex" xmlns:wpg="http://schemas.microsoft.com/office/word/2010/wordprocessingGroup" xmlns:wpi="http://schemas.microsoft.com/office/word/2010/wordprocessingInk" xmlns:wne="http://schemas.microsoft.com/office/word/2006/wordml" xmlns:wps="http://schemas.microsoft.com/office/word/2010/wordprocessingShape" mc:Ignorable="w14 w15 w16se wp14">
+  <w:abstractNum w:abstractNumId="0" w15:restartNumberingAfterBreak="0">
     <w:nsid w:val="453369D4"/>
     <w:multiLevelType w:val="hybridMultilevel"/>
     <w:tmpl w:val="7018A2F8"/>
@@ -2294,7 +2352,7 @@
 </file>
 
 <file path=word/styles.xml><?xml version="1.0" encoding="utf-8"?>
-<w:styles xmlns:mc="http://schemas.openxmlformats.org/markup-compatibility/2006" xmlns:r="http://schemas.openxmlformats.org/officeDocument/2006/relationships" xmlns:w="http://schemas.openxmlformats.org/wordprocessingml/2006/main" xmlns:w14="http://schemas.microsoft.com/office/word/2010/wordml" xmlns:w15="http://schemas.microsoft.com/office/word/2012/wordml" mc:Ignorable="w14 w15">
+<w:styles xmlns:mc="http://schemas.openxmlformats.org/markup-compatibility/2006" xmlns:r="http://schemas.openxmlformats.org/officeDocument/2006/relationships" xmlns:w="http://schemas.openxmlformats.org/wordprocessingml/2006/main" xmlns:w14="http://schemas.microsoft.com/office/word/2010/wordml" xmlns:w15="http://schemas.microsoft.com/office/word/2012/wordml" xmlns:w16se="http://schemas.microsoft.com/office/word/2015/wordml/symex" mc:Ignorable="w14 w15 w16se">
   <w:docDefaults>
     <w:rPrDefault>
       <w:rPr>
@@ -2310,7 +2368,7 @@
       </w:pPr>
     </w:pPrDefault>
   </w:docDefaults>
-  <w:latentStyles w:defLockedState="0" w:defUIPriority="99" w:defSemiHidden="0" w:defUnhideWhenUsed="0" w:defQFormat="0" w:count="382">
+  <w:latentStyles w:defLockedState="0" w:defUIPriority="99" w:defSemiHidden="0" w:defUnhideWhenUsed="0" w:defQFormat="0" w:count="372">
     <w:lsdException w:name="Normal" w:uiPriority="0" w:qFormat="1"/>
     <w:lsdException w:name="heading 1" w:uiPriority="9" w:qFormat="1"/>
     <w:lsdException w:name="heading 2" w:semiHidden="1" w:uiPriority="9" w:unhideWhenUsed="1" w:qFormat="1"/>
@@ -2683,17 +2741,16 @@
     <w:lsdException w:name="List Table 6 Colorful Accent 6" w:uiPriority="51"/>
     <w:lsdException w:name="List Table 7 Colorful Accent 6" w:uiPriority="52"/>
     <w:lsdException w:name="Mention" w:semiHidden="1" w:unhideWhenUsed="1"/>
-    <w:lsdException w:name="Smart Hyperlink" w:semiHidden="1" w:unhideWhenUsed="1"/>
   </w:latentStyles>
-  <w:style w:type="paragraph" w:default="1" w:styleId="Normal">
+  <w:style w:type="paragraph" w:default="1" w:styleId="Standard">
     <w:name w:val="Normal"/>
     <w:qFormat/>
   </w:style>
-  <w:style w:type="paragraph" w:styleId="Heading1">
+  <w:style w:type="paragraph" w:styleId="berschrift1">
     <w:name w:val="heading 1"/>
-    <w:basedOn w:val="Normal"/>
-    <w:next w:val="Normal"/>
-    <w:link w:val="Heading1Char"/>
+    <w:basedOn w:val="Standard"/>
+    <w:next w:val="Standard"/>
+    <w:link w:val="berschrift1Zchn"/>
     <w:uiPriority w:val="9"/>
     <w:qFormat/>
     <w:rsid w:val="00AF49DD"/>
@@ -2710,11 +2767,11 @@
       <w:szCs w:val="32"/>
     </w:rPr>
   </w:style>
-  <w:style w:type="paragraph" w:styleId="Heading2">
+  <w:style w:type="paragraph" w:styleId="berschrift2">
     <w:name w:val="heading 2"/>
-    <w:basedOn w:val="Normal"/>
-    <w:next w:val="Normal"/>
-    <w:link w:val="Heading2Char"/>
+    <w:basedOn w:val="Standard"/>
+    <w:next w:val="Standard"/>
+    <w:link w:val="berschrift2Zchn"/>
     <w:uiPriority w:val="9"/>
     <w:unhideWhenUsed/>
     <w:qFormat/>
@@ -2732,13 +2789,13 @@
       <w:szCs w:val="26"/>
     </w:rPr>
   </w:style>
-  <w:style w:type="character" w:default="1" w:styleId="DefaultParagraphFont">
+  <w:style w:type="character" w:default="1" w:styleId="Absatz-Standardschriftart">
     <w:name w:val="Default Paragraph Font"/>
     <w:uiPriority w:val="1"/>
     <w:semiHidden/>
     <w:unhideWhenUsed/>
   </w:style>
-  <w:style w:type="table" w:default="1" w:styleId="TableNormal">
+  <w:style w:type="table" w:default="1" w:styleId="NormaleTabelle">
     <w:name w:val="Normal Table"/>
     <w:uiPriority w:val="99"/>
     <w:semiHidden/>
@@ -2753,7 +2810,7 @@
       </w:tblCellMar>
     </w:tblPr>
   </w:style>
-  <w:style w:type="numbering" w:default="1" w:styleId="NoList">
+  <w:style w:type="numbering" w:default="1" w:styleId="KeineListe">
     <w:name w:val="No List"/>
     <w:uiPriority w:val="99"/>
     <w:semiHidden/>
@@ -2761,7 +2818,7 @@
   </w:style>
   <w:style w:type="character" w:styleId="Hyperlink">
     <w:name w:val="Hyperlink"/>
-    <w:basedOn w:val="DefaultParagraphFont"/>
+    <w:basedOn w:val="Absatz-Standardschriftart"/>
     <w:uiPriority w:val="99"/>
     <w:unhideWhenUsed/>
     <w:rsid w:val="00B27BAB"/>
@@ -2770,10 +2827,10 @@
       <w:u w:val="single"/>
     </w:rPr>
   </w:style>
-  <w:style w:type="paragraph" w:styleId="HTMLPreformatted">
+  <w:style w:type="paragraph" w:styleId="HTMLVorformatiert">
     <w:name w:val="HTML Preformatted"/>
-    <w:basedOn w:val="Normal"/>
-    <w:link w:val="HTMLPreformattedChar"/>
+    <w:basedOn w:val="Standard"/>
+    <w:link w:val="HTMLVorformatiertZchn"/>
     <w:uiPriority w:val="99"/>
     <w:semiHidden/>
     <w:unhideWhenUsed/>
@@ -2806,10 +2863,10 @@
       <w:lang w:eastAsia="de-AT"/>
     </w:rPr>
   </w:style>
-  <w:style w:type="character" w:customStyle="1" w:styleId="HTMLPreformattedChar">
-    <w:name w:val="HTML Preformatted Char"/>
-    <w:basedOn w:val="DefaultParagraphFont"/>
-    <w:link w:val="HTMLPreformatted"/>
+  <w:style w:type="character" w:customStyle="1" w:styleId="HTMLVorformatiertZchn">
+    <w:name w:val="HTML Vorformatiert Zchn"/>
+    <w:basedOn w:val="Absatz-Standardschriftart"/>
+    <w:link w:val="HTMLVorformatiert"/>
     <w:uiPriority w:val="99"/>
     <w:semiHidden/>
     <w:rsid w:val="00CB7698"/>
@@ -2820,9 +2877,9 @@
       <w:lang w:eastAsia="de-AT"/>
     </w:rPr>
   </w:style>
-  <w:style w:type="paragraph" w:styleId="ListParagraph">
+  <w:style w:type="paragraph" w:styleId="Listenabsatz">
     <w:name w:val="List Paragraph"/>
-    <w:basedOn w:val="Normal"/>
+    <w:basedOn w:val="Standard"/>
     <w:uiPriority w:val="34"/>
     <w:qFormat/>
     <w:rsid w:val="001E3D2B"/>
@@ -2831,9 +2888,9 @@
       <w:contextualSpacing/>
     </w:pPr>
   </w:style>
-  <w:style w:type="character" w:styleId="FollowedHyperlink">
+  <w:style w:type="character" w:styleId="BesuchterLink">
     <w:name w:val="FollowedHyperlink"/>
-    <w:basedOn w:val="DefaultParagraphFont"/>
+    <w:basedOn w:val="Absatz-Standardschriftart"/>
     <w:uiPriority w:val="99"/>
     <w:semiHidden/>
     <w:unhideWhenUsed/>
@@ -2843,10 +2900,10 @@
       <w:u w:val="single"/>
     </w:rPr>
   </w:style>
-  <w:style w:type="character" w:customStyle="1" w:styleId="Heading1Char">
-    <w:name w:val="Heading 1 Char"/>
-    <w:basedOn w:val="DefaultParagraphFont"/>
-    <w:link w:val="Heading1"/>
+  <w:style w:type="character" w:customStyle="1" w:styleId="berschrift1Zchn">
+    <w:name w:val="Überschrift 1 Zchn"/>
+    <w:basedOn w:val="Absatz-Standardschriftart"/>
+    <w:link w:val="berschrift1"/>
     <w:uiPriority w:val="9"/>
     <w:rsid w:val="00AF49DD"/>
     <w:rPr>
@@ -2856,10 +2913,10 @@
       <w:szCs w:val="32"/>
     </w:rPr>
   </w:style>
-  <w:style w:type="character" w:customStyle="1" w:styleId="Heading2Char">
-    <w:name w:val="Heading 2 Char"/>
-    <w:basedOn w:val="DefaultParagraphFont"/>
-    <w:link w:val="Heading2"/>
+  <w:style w:type="character" w:customStyle="1" w:styleId="berschrift2Zchn">
+    <w:name w:val="Überschrift 2 Zchn"/>
+    <w:basedOn w:val="Absatz-Standardschriftart"/>
+    <w:link w:val="berschrift2"/>
     <w:uiPriority w:val="9"/>
     <w:rsid w:val="00AF49DD"/>
     <w:rPr>

</xml_diff>